<commit_message>
Formato de constancia actualizado
los margenes ya no son una foto, si no que texto, sacado directamente de un formato de la uv
</commit_message>
<xml_diff>
--- a/public/constancias plantilla/Plantilla.docx
+++ b/public/constancias plantilla/Plantilla.docx
@@ -1,231 +1,223 @@
 
 <file path=word/document.xml><?xml version="1.0" encoding="utf-8"?>
-<w:document xmlns:wpc="http://schemas.microsoft.com/office/word/2010/wordprocessingCanvas" xmlns:mc="http://schemas.openxmlformats.org/markup-compatibility/2006" xmlns:o="urn:schemas-microsoft-com:office:office" xmlns:r="http://schemas.openxmlformats.org/officeDocument/2006/relationships" xmlns:m="http://schemas.openxmlformats.org/officeDocument/2006/math" xmlns:v="urn:schemas-microsoft-com:vml" xmlns:wp14="http://schemas.microsoft.com/office/word/2010/wordprocessingDrawing" xmlns:wp="http://schemas.openxmlformats.org/drawingml/2006/wordprocessingDrawing" xmlns:w10="urn:schemas-microsoft-com:office:word" xmlns:w="http://schemas.openxmlformats.org/wordprocessingml/2006/main" xmlns:w14="http://schemas.microsoft.com/office/word/2010/wordml" xmlns:w15="http://schemas.microsoft.com/office/word/2012/wordml" xmlns:wpg="http://schemas.microsoft.com/office/word/2010/wordprocessingGroup" xmlns:wpi="http://schemas.microsoft.com/office/word/2010/wordprocessingInk" xmlns:wne="http://schemas.microsoft.com/office/word/2006/wordml" xmlns:wps="http://schemas.microsoft.com/office/word/2010/wordprocessingShape" mc:Ignorable="w14 w15 wp14">
+<w:document xmlns:wpc="http://schemas.microsoft.com/office/word/2010/wordprocessingCanvas" xmlns:cx="http://schemas.microsoft.com/office/drawing/2014/chartex" xmlns:cx1="http://schemas.microsoft.com/office/drawing/2015/9/8/chartex" xmlns:cx2="http://schemas.microsoft.com/office/drawing/2015/10/21/chartex" xmlns:cx3="http://schemas.microsoft.com/office/drawing/2016/5/9/chartex" xmlns:cx4="http://schemas.microsoft.com/office/drawing/2016/5/10/chartex" xmlns:cx5="http://schemas.microsoft.com/office/drawing/2016/5/11/chartex" xmlns:cx6="http://schemas.microsoft.com/office/drawing/2016/5/12/chartex" xmlns:cx7="http://schemas.microsoft.com/office/drawing/2016/5/13/chartex" xmlns:cx8="http://schemas.microsoft.com/office/drawing/2016/5/14/chartex" xmlns:mc="http://schemas.openxmlformats.org/markup-compatibility/2006" xmlns:aink="http://schemas.microsoft.com/office/drawing/2016/ink" xmlns:am3d="http://schemas.microsoft.com/office/drawing/2017/model3d" xmlns:o="urn:schemas-microsoft-com:office:office" xmlns:oel="http://schemas.microsoft.com/office/2019/extlst" xmlns:r="http://schemas.openxmlformats.org/officeDocument/2006/relationships" xmlns:m="http://schemas.openxmlformats.org/officeDocument/2006/math" xmlns:v="urn:schemas-microsoft-com:vml" xmlns:wp14="http://schemas.microsoft.com/office/word/2010/wordprocessingDrawing" xmlns:wp="http://schemas.openxmlformats.org/drawingml/2006/wordprocessingDrawing" xmlns:w10="urn:schemas-microsoft-com:office:word" xmlns:w="http://schemas.openxmlformats.org/wordprocessingml/2006/main" xmlns:w14="http://schemas.microsoft.com/office/word/2010/wordml" xmlns:w15="http://schemas.microsoft.com/office/word/2012/wordml" xmlns:w16cex="http://schemas.microsoft.com/office/word/2018/wordml/cex" xmlns:w16cid="http://schemas.microsoft.com/office/word/2016/wordml/cid" xmlns:w16="http://schemas.microsoft.com/office/word/2018/wordml" xmlns:w16du="http://schemas.microsoft.com/office/word/2023/wordml/word16du" xmlns:w16sdtdh="http://schemas.microsoft.com/office/word/2020/wordml/sdtdatahash" xmlns:w16se="http://schemas.microsoft.com/office/word/2015/wordml/symex" xmlns:wpg="http://schemas.microsoft.com/office/word/2010/wordprocessingGroup" xmlns:wpi="http://schemas.microsoft.com/office/word/2010/wordprocessingInk" xmlns:wne="http://schemas.microsoft.com/office/word/2006/wordml" xmlns:wps="http://schemas.microsoft.com/office/word/2010/wordprocessingShape" mc:Ignorable="w14 w15 w16se w16cid w16 w16cex w16sdtdh wp14">
   <w:body>
     <w:p>
       <w:pPr>
-        <w:spacing w:before="240" w:line="16" w:lineRule="auto"/>
         <w:rPr>
-          <w:sz w:val="24"/>
-          <w:szCs w:val="24"/>
+          <w:rFonts w:ascii="Arial" w:hAnsi="Arial" w:cs="Arial"/>
+          <w:sz w:val="28"/>
+          <w:szCs w:val="28"/>
         </w:rPr>
       </w:pPr>
       <w:r>
         <w:rPr>
-          <w:sz w:val="24"/>
-          <w:szCs w:val="24"/>
+          <w:rFonts w:ascii="Arial" w:hAnsi="Arial" w:cs="Arial"/>
+          <w:sz w:val="28"/>
+          <w:szCs w:val="28"/>
         </w:rPr>
         <w:t>${</w:t>
       </w:r>
       <w:proofErr w:type="spellStart"/>
       <w:r>
         <w:rPr>
-          <w:sz w:val="24"/>
-          <w:szCs w:val="24"/>
+          <w:rFonts w:ascii="Arial" w:hAnsi="Arial" w:cs="Arial"/>
+          <w:sz w:val="28"/>
+          <w:szCs w:val="28"/>
         </w:rPr>
         <w:t>nombre_constancia</w:t>
       </w:r>
       <w:proofErr w:type="spellEnd"/>
       <w:r>
         <w:rPr>
-          <w:sz w:val="24"/>
-          <w:szCs w:val="24"/>
+          <w:rFonts w:ascii="Arial" w:hAnsi="Arial" w:cs="Arial"/>
+          <w:sz w:val="28"/>
+          <w:szCs w:val="28"/>
         </w:rPr>
         <w:t>}</w:t>
       </w:r>
     </w:p>
     <w:p>
       <w:pPr>
-        <w:spacing w:before="240" w:line="16" w:lineRule="auto"/>
         <w:rPr>
-          <w:sz w:val="24"/>
-          <w:szCs w:val="24"/>
+          <w:rFonts w:ascii="Arial" w:hAnsi="Arial" w:cs="Arial"/>
         </w:rPr>
       </w:pPr>
     </w:p>
     <w:p>
       <w:pPr>
-        <w:spacing w:before="240" w:line="16" w:lineRule="auto"/>
+        <w:spacing w:line="276" w:lineRule="auto"/>
         <w:rPr>
-          <w:sz w:val="24"/>
-          <w:szCs w:val="24"/>
-        </w:rPr>
-      </w:pPr>
-    </w:p>
-    <w:p>
-      <w:pPr>
-        <w:spacing w:before="240" w:line="16" w:lineRule="auto"/>
-        <w:rPr>
-          <w:sz w:val="24"/>
-          <w:szCs w:val="24"/>
-          <w:u w:val="single"/>
+          <w:rFonts w:ascii="Arial" w:hAnsi="Arial" w:cs="Arial"/>
         </w:rPr>
       </w:pPr>
       <w:r>
         <w:rPr>
-          <w:sz w:val="24"/>
-          <w:szCs w:val="24"/>
-          <w:u w:val="single"/>
+          <w:rFonts w:ascii="Arial" w:hAnsi="Arial" w:cs="Arial"/>
         </w:rPr>
         <w:t>A quien corresponda</w:t>
       </w:r>
     </w:p>
     <w:p>
       <w:pPr>
-        <w:spacing w:before="240" w:line="240" w:lineRule="auto"/>
+        <w:spacing w:line="276" w:lineRule="auto"/>
         <w:rPr>
-          <w:sz w:val="24"/>
-          <w:szCs w:val="24"/>
+          <w:rFonts w:ascii="Arial" w:hAnsi="Arial" w:cs="Arial"/>
+        </w:rPr>
+      </w:pPr>
+    </w:p>
+    <w:p>
+      <w:pPr>
+        <w:spacing w:line="276" w:lineRule="auto"/>
+        <w:rPr>
+          <w:rFonts w:ascii="Arial" w:hAnsi="Arial" w:cs="Arial"/>
         </w:rPr>
       </w:pPr>
       <w:r>
         <w:rPr>
-          <w:sz w:val="24"/>
-          <w:szCs w:val="24"/>
+          <w:rFonts w:ascii="Arial" w:hAnsi="Arial" w:cs="Arial"/>
         </w:rPr>
-        <w:t>El/La</w:t>
-      </w:r>
-      <w:r>
-        <w:rPr>
-          <w:sz w:val="24"/>
-          <w:szCs w:val="24"/>
-        </w:rPr>
-        <w:t xml:space="preserve"> que suscribe __</w:t>
-      </w:r>
-      <w:r>
-        <w:rPr>
-          <w:sz w:val="24"/>
-          <w:szCs w:val="24"/>
-        </w:rPr>
-        <w:t>, por este medio hace constar que:</w:t>
+        <w:t>El/La que suscribe __, por este medio hace constar que:</w:t>
       </w:r>
     </w:p>
     <w:p>
       <w:pPr>
-        <w:spacing w:before="240" w:line="240" w:lineRule="auto"/>
+        <w:spacing w:line="276" w:lineRule="auto"/>
+        <w:rPr>
+          <w:rFonts w:ascii="Arial" w:hAnsi="Arial" w:cs="Arial"/>
+        </w:rPr>
+      </w:pPr>
+    </w:p>
+    <w:p>
+      <w:pPr>
+        <w:spacing w:line="276" w:lineRule="auto"/>
         <w:jc w:val="center"/>
         <w:rPr>
+          <w:rFonts w:ascii="Arial" w:hAnsi="Arial" w:cs="Arial"/>
           <w:b/>
-          <w:sz w:val="24"/>
-          <w:szCs w:val="24"/>
+          <w:bCs/>
         </w:rPr>
       </w:pPr>
       <w:r>
         <w:rPr>
+          <w:rFonts w:ascii="Arial" w:hAnsi="Arial" w:cs="Arial"/>
           <w:b/>
-          <w:sz w:val="24"/>
-          <w:szCs w:val="24"/>
+          <w:bCs/>
         </w:rPr>
         <w:t>${</w:t>
       </w:r>
       <w:proofErr w:type="spellStart"/>
       <w:r>
         <w:rPr>
+          <w:rFonts w:ascii="Arial" w:hAnsi="Arial" w:cs="Arial"/>
           <w:b/>
-          <w:sz w:val="24"/>
-          <w:szCs w:val="24"/>
+          <w:bCs/>
         </w:rPr>
         <w:t>nombre_estudiante</w:t>
       </w:r>
       <w:proofErr w:type="spellEnd"/>
       <w:r>
         <w:rPr>
+          <w:rFonts w:ascii="Arial" w:hAnsi="Arial" w:cs="Arial"/>
           <w:b/>
-          <w:sz w:val="24"/>
-          <w:szCs w:val="24"/>
+          <w:bCs/>
         </w:rPr>
         <w:t>}</w:t>
       </w:r>
     </w:p>
     <w:p>
       <w:pPr>
-        <w:spacing w:before="240" w:line="240" w:lineRule="auto"/>
+        <w:spacing w:line="276" w:lineRule="auto"/>
+        <w:jc w:val="center"/>
         <w:rPr>
-          <w:sz w:val="24"/>
-          <w:szCs w:val="24"/>
+          <w:rFonts w:ascii="Arial" w:hAnsi="Arial" w:cs="Arial"/>
+          <w:b/>
+          <w:bCs/>
+        </w:rPr>
+      </w:pPr>
+    </w:p>
+    <w:p>
+      <w:pPr>
+        <w:spacing w:line="276" w:lineRule="auto"/>
+        <w:rPr>
+          <w:rFonts w:ascii="Arial" w:hAnsi="Arial" w:cs="Arial"/>
         </w:rPr>
       </w:pPr>
       <w:r>
         <w:rPr>
-          <w:sz w:val="24"/>
-          <w:szCs w:val="24"/>
+          <w:rFonts w:ascii="Arial" w:hAnsi="Arial" w:cs="Arial"/>
         </w:rPr>
-        <w:t>Con matrícula</w:t>
-      </w:r>
-      <w:r>
-        <w:rPr>
-          <w:sz w:val="24"/>
-          <w:szCs w:val="24"/>
-        </w:rPr>
-        <w:t xml:space="preserve"> ${matricula}, del programa educativo ${</w:t>
+        <w:t>Con matrícula ${matricula}, del programa educativo ${</w:t>
       </w:r>
       <w:proofErr w:type="spellStart"/>
       <w:r>
         <w:rPr>
-          <w:sz w:val="24"/>
-          <w:szCs w:val="24"/>
+          <w:rFonts w:ascii="Arial" w:hAnsi="Arial" w:cs="Arial"/>
         </w:rPr>
         <w:t>programa_educativo</w:t>
       </w:r>
       <w:proofErr w:type="spellEnd"/>
       <w:r>
         <w:rPr>
-          <w:sz w:val="24"/>
-          <w:szCs w:val="24"/>
+          <w:rFonts w:ascii="Arial" w:hAnsi="Arial" w:cs="Arial"/>
         </w:rPr>
-        <w:t>}</w:t>
-      </w:r>
-      <w:bookmarkStart w:id="0" w:name="_GoBack"/>
-      <w:bookmarkEnd w:id="0"/>
-      <w:r>
-        <w:rPr>
-          <w:sz w:val="24"/>
-          <w:szCs w:val="24"/>
-        </w:rPr>
-        <w:t>.</w:t>
+        <w:t>}.</w:t>
       </w:r>
     </w:p>
     <w:p>
       <w:pPr>
-        <w:spacing w:before="240" w:line="240" w:lineRule="auto"/>
+        <w:spacing w:line="276" w:lineRule="auto"/>
         <w:rPr>
-          <w:sz w:val="24"/>
-          <w:szCs w:val="24"/>
+          <w:rFonts w:ascii="Arial" w:hAnsi="Arial" w:cs="Arial"/>
         </w:rPr>
       </w:pPr>
     </w:p>
     <w:p>
       <w:pPr>
-        <w:spacing w:before="240" w:line="240" w:lineRule="auto"/>
+        <w:spacing w:line="276" w:lineRule="auto"/>
+        <w:rPr>
+          <w:rFonts w:ascii="Arial" w:hAnsi="Arial" w:cs="Arial"/>
+        </w:rPr>
+      </w:pPr>
+    </w:p>
+    <w:p>
+      <w:pPr>
+        <w:spacing w:line="276" w:lineRule="auto"/>
+        <w:rPr>
+          <w:rFonts w:ascii="Arial" w:hAnsi="Arial" w:cs="Arial"/>
+        </w:rPr>
+      </w:pPr>
+    </w:p>
+    <w:p>
+      <w:pPr>
+        <w:spacing w:line="276" w:lineRule="auto"/>
         <w:jc w:val="right"/>
+        <w:rPr>
+          <w:rFonts w:ascii="Arial" w:hAnsi="Arial" w:cs="Arial"/>
+        </w:rPr>
       </w:pPr>
       <w:r>
         <w:rPr>
-          <w:sz w:val="24"/>
-          <w:szCs w:val="24"/>
+          <w:rFonts w:ascii="Arial" w:hAnsi="Arial" w:cs="Arial"/>
         </w:rPr>
         <w:t>Vigencia: ${vigencia}</w:t>
       </w:r>
     </w:p>
     <w:sectPr>
       <w:headerReference w:type="default" r:id="rId6"/>
-      <w:footerReference w:type="default" r:id="rId7"/>
       <w:pgSz w:w="12240" w:h="15840"/>
-      <w:pgMar w:top="3401" w:right="1133" w:bottom="1440" w:left="2154" w:header="720" w:footer="720" w:gutter="0"/>
-      <w:pgNumType w:start="1"/>
-      <w:cols w:space="720"/>
+      <w:pgMar w:top="2835" w:right="1701" w:bottom="1418" w:left="1701" w:header="709" w:footer="709" w:gutter="0"/>
+      <w:cols w:space="708"/>
+      <w:docGrid w:linePitch="360"/>
     </w:sectPr>
   </w:body>
 </w:document>
 </file>
 
 <file path=word/endnotes.xml><?xml version="1.0" encoding="utf-8"?>
-<w:endnotes xmlns:wpc="http://schemas.microsoft.com/office/word/2010/wordprocessingCanvas" xmlns:mc="http://schemas.openxmlformats.org/markup-compatibility/2006" xmlns:o="urn:schemas-microsoft-com:office:office" xmlns:r="http://schemas.openxmlformats.org/officeDocument/2006/relationships" xmlns:m="http://schemas.openxmlformats.org/officeDocument/2006/math" xmlns:v="urn:schemas-microsoft-com:vml" xmlns:wp14="http://schemas.microsoft.com/office/word/2010/wordprocessingDrawing" xmlns:wp="http://schemas.openxmlformats.org/drawingml/2006/wordprocessingDrawing" xmlns:w10="urn:schemas-microsoft-com:office:word" xmlns:w="http://schemas.openxmlformats.org/wordprocessingml/2006/main" xmlns:w14="http://schemas.microsoft.com/office/word/2010/wordml" xmlns:w15="http://schemas.microsoft.com/office/word/2012/wordml" xmlns:wpg="http://schemas.microsoft.com/office/word/2010/wordprocessingGroup" xmlns:wpi="http://schemas.microsoft.com/office/word/2010/wordprocessingInk" xmlns:wne="http://schemas.microsoft.com/office/word/2006/wordml" xmlns:wps="http://schemas.microsoft.com/office/word/2010/wordprocessingShape" mc:Ignorable="w14 w15 wp14">
+<w:endnotes xmlns:wpc="http://schemas.microsoft.com/office/word/2010/wordprocessingCanvas" xmlns:cx="http://schemas.microsoft.com/office/drawing/2014/chartex" xmlns:cx1="http://schemas.microsoft.com/office/drawing/2015/9/8/chartex" xmlns:cx2="http://schemas.microsoft.com/office/drawing/2015/10/21/chartex" xmlns:cx3="http://schemas.microsoft.com/office/drawing/2016/5/9/chartex" xmlns:cx4="http://schemas.microsoft.com/office/drawing/2016/5/10/chartex" xmlns:cx5="http://schemas.microsoft.com/office/drawing/2016/5/11/chartex" xmlns:cx6="http://schemas.microsoft.com/office/drawing/2016/5/12/chartex" xmlns:cx7="http://schemas.microsoft.com/office/drawing/2016/5/13/chartex" xmlns:cx8="http://schemas.microsoft.com/office/drawing/2016/5/14/chartex" xmlns:mc="http://schemas.openxmlformats.org/markup-compatibility/2006" xmlns:aink="http://schemas.microsoft.com/office/drawing/2016/ink" xmlns:am3d="http://schemas.microsoft.com/office/drawing/2017/model3d" xmlns:o="urn:schemas-microsoft-com:office:office" xmlns:oel="http://schemas.microsoft.com/office/2019/extlst" xmlns:r="http://schemas.openxmlformats.org/officeDocument/2006/relationships" xmlns:m="http://schemas.openxmlformats.org/officeDocument/2006/math" xmlns:v="urn:schemas-microsoft-com:vml" xmlns:wp14="http://schemas.microsoft.com/office/word/2010/wordprocessingDrawing" xmlns:wp="http://schemas.openxmlformats.org/drawingml/2006/wordprocessingDrawing" xmlns:w10="urn:schemas-microsoft-com:office:word" xmlns:w="http://schemas.openxmlformats.org/wordprocessingml/2006/main" xmlns:w14="http://schemas.microsoft.com/office/word/2010/wordml" xmlns:w15="http://schemas.microsoft.com/office/word/2012/wordml" xmlns:w16cex="http://schemas.microsoft.com/office/word/2018/wordml/cex" xmlns:w16cid="http://schemas.microsoft.com/office/word/2016/wordml/cid" xmlns:w16="http://schemas.microsoft.com/office/word/2018/wordml" xmlns:w16du="http://schemas.microsoft.com/office/word/2023/wordml/word16du" xmlns:w16sdtdh="http://schemas.microsoft.com/office/word/2020/wordml/sdtdatahash" xmlns:w16se="http://schemas.microsoft.com/office/word/2015/wordml/symex" xmlns:wpg="http://schemas.microsoft.com/office/word/2010/wordprocessingGroup" xmlns:wpi="http://schemas.microsoft.com/office/word/2010/wordprocessingInk" xmlns:wne="http://schemas.microsoft.com/office/word/2006/wordml" xmlns:wps="http://schemas.microsoft.com/office/word/2010/wordprocessingShape" mc:Ignorable="w14 w15 w16se w16cid w16 w16cex w16sdtdh wp14">
   <w:endnote w:type="separator" w:id="-1">
     <w:p>
-      <w:pPr>
-        <w:spacing w:line="240" w:lineRule="auto"/>
-      </w:pPr>
       <w:r>
         <w:separator/>
       </w:r>
@@ -233,9 +225,6 @@
   </w:endnote>
   <w:endnote w:type="continuationSeparator" w:id="0">
     <w:p>
-      <w:pPr>
-        <w:spacing w:line="240" w:lineRule="auto"/>
-      </w:pPr>
       <w:r>
         <w:continuationSeparator/>
       </w:r>
@@ -244,34 +233,10 @@
 </w:endnotes>
 </file>
 
-<file path=word/footer1.xml><?xml version="1.0" encoding="utf-8"?>
-<w:ftr xmlns:wpc="http://schemas.microsoft.com/office/word/2010/wordprocessingCanvas" xmlns:mc="http://schemas.openxmlformats.org/markup-compatibility/2006" xmlns:o="urn:schemas-microsoft-com:office:office" xmlns:r="http://schemas.openxmlformats.org/officeDocument/2006/relationships" xmlns:m="http://schemas.openxmlformats.org/officeDocument/2006/math" xmlns:v="urn:schemas-microsoft-com:vml" xmlns:wp14="http://schemas.microsoft.com/office/word/2010/wordprocessingDrawing" xmlns:wp="http://schemas.openxmlformats.org/drawingml/2006/wordprocessingDrawing" xmlns:w10="urn:schemas-microsoft-com:office:word" xmlns:w="http://schemas.openxmlformats.org/wordprocessingml/2006/main" xmlns:w14="http://schemas.microsoft.com/office/word/2010/wordml" xmlns:w15="http://schemas.microsoft.com/office/word/2012/wordml" xmlns:wpg="http://schemas.microsoft.com/office/word/2010/wordprocessingGroup" xmlns:wpi="http://schemas.microsoft.com/office/word/2010/wordprocessingInk" xmlns:wne="http://schemas.microsoft.com/office/word/2006/wordml" xmlns:wps="http://schemas.microsoft.com/office/word/2010/wordprocessingShape" mc:Ignorable="w14 w15 wp14">
-  <w:p>
-    <w:pPr>
-      <w:jc w:val="right"/>
-    </w:pPr>
-    <w:r>
-      <w:t>${</w:t>
-    </w:r>
-    <w:proofErr w:type="spellStart"/>
-    <w:r>
-      <w:t>codigo_qr</w:t>
-    </w:r>
-    <w:proofErr w:type="spellEnd"/>
-    <w:r>
-      <w:t>}</w:t>
-    </w:r>
-  </w:p>
-</w:ftr>
-</file>
-
 <file path=word/footnotes.xml><?xml version="1.0" encoding="utf-8"?>
-<w:footnotes xmlns:wpc="http://schemas.microsoft.com/office/word/2010/wordprocessingCanvas" xmlns:mc="http://schemas.openxmlformats.org/markup-compatibility/2006" xmlns:o="urn:schemas-microsoft-com:office:office" xmlns:r="http://schemas.openxmlformats.org/officeDocument/2006/relationships" xmlns:m="http://schemas.openxmlformats.org/officeDocument/2006/math" xmlns:v="urn:schemas-microsoft-com:vml" xmlns:wp14="http://schemas.microsoft.com/office/word/2010/wordprocessingDrawing" xmlns:wp="http://schemas.openxmlformats.org/drawingml/2006/wordprocessingDrawing" xmlns:w10="urn:schemas-microsoft-com:office:word" xmlns:w="http://schemas.openxmlformats.org/wordprocessingml/2006/main" xmlns:w14="http://schemas.microsoft.com/office/word/2010/wordml" xmlns:w15="http://schemas.microsoft.com/office/word/2012/wordml" xmlns:wpg="http://schemas.microsoft.com/office/word/2010/wordprocessingGroup" xmlns:wpi="http://schemas.microsoft.com/office/word/2010/wordprocessingInk" xmlns:wne="http://schemas.microsoft.com/office/word/2006/wordml" xmlns:wps="http://schemas.microsoft.com/office/word/2010/wordprocessingShape" mc:Ignorable="w14 w15 wp14">
+<w:footnotes xmlns:wpc="http://schemas.microsoft.com/office/word/2010/wordprocessingCanvas" xmlns:cx="http://schemas.microsoft.com/office/drawing/2014/chartex" xmlns:cx1="http://schemas.microsoft.com/office/drawing/2015/9/8/chartex" xmlns:cx2="http://schemas.microsoft.com/office/drawing/2015/10/21/chartex" xmlns:cx3="http://schemas.microsoft.com/office/drawing/2016/5/9/chartex" xmlns:cx4="http://schemas.microsoft.com/office/drawing/2016/5/10/chartex" xmlns:cx5="http://schemas.microsoft.com/office/drawing/2016/5/11/chartex" xmlns:cx6="http://schemas.microsoft.com/office/drawing/2016/5/12/chartex" xmlns:cx7="http://schemas.microsoft.com/office/drawing/2016/5/13/chartex" xmlns:cx8="http://schemas.microsoft.com/office/drawing/2016/5/14/chartex" xmlns:mc="http://schemas.openxmlformats.org/markup-compatibility/2006" xmlns:aink="http://schemas.microsoft.com/office/drawing/2016/ink" xmlns:am3d="http://schemas.microsoft.com/office/drawing/2017/model3d" xmlns:o="urn:schemas-microsoft-com:office:office" xmlns:oel="http://schemas.microsoft.com/office/2019/extlst" xmlns:r="http://schemas.openxmlformats.org/officeDocument/2006/relationships" xmlns:m="http://schemas.openxmlformats.org/officeDocument/2006/math" xmlns:v="urn:schemas-microsoft-com:vml" xmlns:wp14="http://schemas.microsoft.com/office/word/2010/wordprocessingDrawing" xmlns:wp="http://schemas.openxmlformats.org/drawingml/2006/wordprocessingDrawing" xmlns:w10="urn:schemas-microsoft-com:office:word" xmlns:w="http://schemas.openxmlformats.org/wordprocessingml/2006/main" xmlns:w14="http://schemas.microsoft.com/office/word/2010/wordml" xmlns:w15="http://schemas.microsoft.com/office/word/2012/wordml" xmlns:w16cex="http://schemas.microsoft.com/office/word/2018/wordml/cex" xmlns:w16cid="http://schemas.microsoft.com/office/word/2016/wordml/cid" xmlns:w16="http://schemas.microsoft.com/office/word/2018/wordml" xmlns:w16du="http://schemas.microsoft.com/office/word/2023/wordml/word16du" xmlns:w16sdtdh="http://schemas.microsoft.com/office/word/2020/wordml/sdtdatahash" xmlns:w16se="http://schemas.microsoft.com/office/word/2015/wordml/symex" xmlns:wpg="http://schemas.microsoft.com/office/word/2010/wordprocessingGroup" xmlns:wpi="http://schemas.microsoft.com/office/word/2010/wordprocessingInk" xmlns:wne="http://schemas.microsoft.com/office/word/2006/wordml" xmlns:wps="http://schemas.microsoft.com/office/word/2010/wordprocessingShape" mc:Ignorable="w14 w15 w16se w16cid w16 w16cex w16sdtdh wp14">
   <w:footnote w:type="separator" w:id="-1">
     <w:p>
-      <w:pPr>
-        <w:spacing w:line="240" w:lineRule="auto"/>
-      </w:pPr>
       <w:r>
         <w:separator/>
       </w:r>
@@ -279,9 +244,6 @@
   </w:footnote>
   <w:footnote w:type="continuationSeparator" w:id="0">
     <w:p>
-      <w:pPr>
-        <w:spacing w:line="240" w:lineRule="auto"/>
-      </w:pPr>
       <w:r>
         <w:continuationSeparator/>
       </w:r>
@@ -291,49 +253,94 @@
 </file>
 
 <file path=word/header1.xml><?xml version="1.0" encoding="utf-8"?>
-<w:hdr xmlns:wpc="http://schemas.microsoft.com/office/word/2010/wordprocessingCanvas" xmlns:mc="http://schemas.openxmlformats.org/markup-compatibility/2006" xmlns:o="urn:schemas-microsoft-com:office:office" xmlns:r="http://schemas.openxmlformats.org/officeDocument/2006/relationships" xmlns:m="http://schemas.openxmlformats.org/officeDocument/2006/math" xmlns:v="urn:schemas-microsoft-com:vml" xmlns:wp14="http://schemas.microsoft.com/office/word/2010/wordprocessingDrawing" xmlns:wp="http://schemas.openxmlformats.org/drawingml/2006/wordprocessingDrawing" xmlns:w10="urn:schemas-microsoft-com:office:word" xmlns:w="http://schemas.openxmlformats.org/wordprocessingml/2006/main" xmlns:w14="http://schemas.microsoft.com/office/word/2010/wordml" xmlns:w15="http://schemas.microsoft.com/office/word/2012/wordml" xmlns:wpg="http://schemas.microsoft.com/office/word/2010/wordprocessingGroup" xmlns:wpi="http://schemas.microsoft.com/office/word/2010/wordprocessingInk" xmlns:wne="http://schemas.microsoft.com/office/word/2006/wordml" xmlns:wps="http://schemas.microsoft.com/office/word/2010/wordprocessingShape" mc:Ignorable="w14 w15 wp14">
+<w:hdr xmlns:wpc="http://schemas.microsoft.com/office/word/2010/wordprocessingCanvas" xmlns:cx="http://schemas.microsoft.com/office/drawing/2014/chartex" xmlns:cx1="http://schemas.microsoft.com/office/drawing/2015/9/8/chartex" xmlns:cx2="http://schemas.microsoft.com/office/drawing/2015/10/21/chartex" xmlns:cx3="http://schemas.microsoft.com/office/drawing/2016/5/9/chartex" xmlns:cx4="http://schemas.microsoft.com/office/drawing/2016/5/10/chartex" xmlns:cx5="http://schemas.microsoft.com/office/drawing/2016/5/11/chartex" xmlns:cx6="http://schemas.microsoft.com/office/drawing/2016/5/12/chartex" xmlns:cx7="http://schemas.microsoft.com/office/drawing/2016/5/13/chartex" xmlns:cx8="http://schemas.microsoft.com/office/drawing/2016/5/14/chartex" xmlns:mc="http://schemas.openxmlformats.org/markup-compatibility/2006" xmlns:aink="http://schemas.microsoft.com/office/drawing/2016/ink" xmlns:am3d="http://schemas.microsoft.com/office/drawing/2017/model3d" xmlns:o="urn:schemas-microsoft-com:office:office" xmlns:oel="http://schemas.microsoft.com/office/2019/extlst" xmlns:r="http://schemas.openxmlformats.org/officeDocument/2006/relationships" xmlns:m="http://schemas.openxmlformats.org/officeDocument/2006/math" xmlns:v="urn:schemas-microsoft-com:vml" xmlns:wp14="http://schemas.microsoft.com/office/word/2010/wordprocessingDrawing" xmlns:wp="http://schemas.openxmlformats.org/drawingml/2006/wordprocessingDrawing" xmlns:w10="urn:schemas-microsoft-com:office:word" xmlns:w="http://schemas.openxmlformats.org/wordprocessingml/2006/main" xmlns:w14="http://schemas.microsoft.com/office/word/2010/wordml" xmlns:w15="http://schemas.microsoft.com/office/word/2012/wordml" xmlns:w16cex="http://schemas.microsoft.com/office/word/2018/wordml/cex" xmlns:w16cid="http://schemas.microsoft.com/office/word/2016/wordml/cid" xmlns:w16="http://schemas.microsoft.com/office/word/2018/wordml" xmlns:w16du="http://schemas.microsoft.com/office/word/2023/wordml/word16du" xmlns:w16sdtdh="http://schemas.microsoft.com/office/word/2020/wordml/sdtdatahash" xmlns:w16se="http://schemas.microsoft.com/office/word/2015/wordml/symex" xmlns:wpg="http://schemas.microsoft.com/office/word/2010/wordprocessingGroup" xmlns:wpi="http://schemas.microsoft.com/office/word/2010/wordprocessingInk" xmlns:wne="http://schemas.microsoft.com/office/word/2006/wordml" xmlns:wps="http://schemas.microsoft.com/office/word/2010/wordprocessingShape" mc:Ignorable="w14 w15 w16se w16cid w16 w16cex w16sdtdh wp14">
   <w:p>
+    <w:pPr>
+      <w:pStyle w:val="Encabezado"/>
+    </w:pPr>
     <w:r>
       <w:rPr>
         <w:noProof/>
       </w:rPr>
       <w:drawing>
-        <wp:anchor distT="114300" distB="114300" distL="114300" distR="114300" simplePos="0" relativeHeight="251658240" behindDoc="1" locked="0" layoutInCell="1" hidden="0" allowOverlap="1">
+        <wp:anchor distT="0" distB="0" distL="114300" distR="114300" simplePos="0" relativeHeight="251654144" behindDoc="0" locked="0" layoutInCell="1" allowOverlap="1" wp14:anchorId="121AF1A0" wp14:editId="4DC954A0">
           <wp:simplePos x="0" y="0"/>
           <wp:positionH relativeFrom="column">
-            <wp:posOffset>-1352549</wp:posOffset>
+            <wp:posOffset>5198110</wp:posOffset>
           </wp:positionH>
           <wp:positionV relativeFrom="paragraph">
-            <wp:posOffset>-323849</wp:posOffset>
+            <wp:posOffset>-521335</wp:posOffset>
           </wp:positionV>
-          <wp:extent cx="7672388" cy="6641908"/>
+          <wp:extent cx="838200" cy="788670"/>
           <wp:effectExtent l="0" t="0" r="0" b="0"/>
           <wp:wrapNone/>
-          <wp:docPr id="1" name="image1.png"/>
-          <wp:cNvGraphicFramePr/>
+          <wp:docPr id="3" name="Imagen 3"/>
+          <wp:cNvGraphicFramePr>
+            <a:graphicFrameLocks xmlns:a="http://schemas.openxmlformats.org/drawingml/2006/main" noChangeAspect="1"/>
+          </wp:cNvGraphicFramePr>
           <a:graphic xmlns:a="http://schemas.openxmlformats.org/drawingml/2006/main">
             <a:graphicData uri="http://schemas.openxmlformats.org/drawingml/2006/picture">
               <pic:pic xmlns:pic="http://schemas.openxmlformats.org/drawingml/2006/picture">
                 <pic:nvPicPr>
-                  <pic:cNvPr id="0" name="image1.png"/>
-                  <pic:cNvPicPr preferRelativeResize="0"/>
+                  <pic:cNvPr id="14" name="Picture 5"/>
+                  <pic:cNvPicPr>
+                    <a:picLocks noChangeAspect="1" noChangeArrowheads="1"/>
+                  </pic:cNvPicPr>
                 </pic:nvPicPr>
                 <pic:blipFill>
-                  <a:blip r:embed="rId1"/>
-                  <a:srcRect/>
+                  <a:blip r:embed="rId1">
+                    <a:clrChange>
+                      <a:clrFrom>
+                        <a:srgbClr val="FFFFFF"/>
+                      </a:clrFrom>
+                      <a:clrTo>
+                        <a:srgbClr val="FFFFFF">
+                          <a:alpha val="0"/>
+                        </a:srgbClr>
+                      </a:clrTo>
+                    </a:clrChange>
+                    <a:extLst>
+                      <a:ext uri="{28A0092B-C50C-407E-A947-70E740481C1C}">
+                        <a14:useLocalDpi xmlns:a14="http://schemas.microsoft.com/office/drawing/2010/main" val="0"/>
+                      </a:ext>
+                    </a:extLst>
+                  </a:blip>
+                  <a:srcRect l="13043" r="13043" b="19193"/>
                   <a:stretch>
                     <a:fillRect/>
                   </a:stretch>
                 </pic:blipFill>
-                <pic:spPr>
+                <pic:spPr bwMode="auto">
                   <a:xfrm>
                     <a:off x="0" y="0"/>
-                    <a:ext cx="7672388" cy="6641908"/>
+                    <a:ext cx="838200" cy="788670"/>
                   </a:xfrm>
                   <a:prstGeom prst="rect">
                     <a:avLst/>
                   </a:prstGeom>
-                  <a:ln/>
+                  <a:noFill/>
+                  <a:ln>
+                    <a:noFill/>
+                  </a:ln>
+                  <a:extLst>
+                    <a:ext uri="{909E8E84-426E-40dd-AFC4-6F175D3DCCD1}">
+                      <a14:hiddenFill xmlns="" xmlns:mo="http://schemas.microsoft.com/office/mac/office/2008/main" xmlns:mv="urn:schemas-microsoft-com:mac:vml" xmlns:o="urn:schemas-microsoft-com:office:office" xmlns:v="urn:schemas-microsoft-com:vml" xmlns:w10="urn:schemas-microsoft-com:office:word" xmlns:w="http://schemas.openxmlformats.org/wordprocessingml/2006/main" xmlns:a14="http://schemas.microsoft.com/office/drawing/2010/main">
+                        <a:solidFill>
+                          <a:srgbClr val="FFFFFF"/>
+                        </a:solidFill>
+                      </a14:hiddenFill>
+                    </a:ext>
+                    <a:ext uri="{91240B29-F687-4f45-9708-019B960494DF}">
+                      <a14:hiddenLine xmlns="" xmlns:mo="http://schemas.microsoft.com/office/mac/office/2008/main" xmlns:mv="urn:schemas-microsoft-com:mac:vml" xmlns:o="urn:schemas-microsoft-com:office:office" xmlns:v="urn:schemas-microsoft-com:vml" xmlns:w10="urn:schemas-microsoft-com:office:word" xmlns:w="http://schemas.openxmlformats.org/wordprocessingml/2006/main" xmlns:a14="http://schemas.microsoft.com/office/drawing/2010/main" w="9525">
+                        <a:solidFill>
+                          <a:srgbClr val="000000"/>
+                        </a:solidFill>
+                        <a:miter lim="800000"/>
+                        <a:headEnd/>
+                        <a:tailEnd/>
+                      </a14:hiddenLine>
+                    </a:ext>
+                  </a:extLst>
                 </pic:spPr>
               </pic:pic>
             </a:graphicData>
@@ -341,33 +348,1342 @@
         </wp:anchor>
       </w:drawing>
     </w:r>
-  </w:p>
-  <w:p>
-    <w:pPr>
-      <w:jc w:val="right"/>
-    </w:pPr>
+    <w:r>
+      <w:rPr>
+        <w:noProof/>
+      </w:rPr>
+      <mc:AlternateContent>
+        <mc:Choice Requires="wps">
+          <w:drawing>
+            <wp:anchor distT="0" distB="0" distL="114300" distR="114300" simplePos="0" relativeHeight="251660288" behindDoc="0" locked="0" layoutInCell="1" allowOverlap="1" wp14:anchorId="4E78113A" wp14:editId="6DA9BAF3">
+              <wp:simplePos x="0" y="0"/>
+              <wp:positionH relativeFrom="column">
+                <wp:posOffset>4566920</wp:posOffset>
+              </wp:positionH>
+              <wp:positionV relativeFrom="paragraph">
+                <wp:posOffset>215265</wp:posOffset>
+              </wp:positionV>
+              <wp:extent cx="2176780" cy="342900"/>
+              <wp:effectExtent l="0" t="0" r="0" b="0"/>
+              <wp:wrapNone/>
+              <wp:docPr id="15" name="Text Box 6"/>
+              <wp:cNvGraphicFramePr>
+                <a:graphicFrameLocks xmlns:a="http://schemas.openxmlformats.org/drawingml/2006/main"/>
+              </wp:cNvGraphicFramePr>
+              <a:graphic xmlns:a="http://schemas.openxmlformats.org/drawingml/2006/main">
+                <a:graphicData uri="http://schemas.microsoft.com/office/word/2010/wordprocessingShape">
+                  <wps:wsp>
+                    <wps:cNvSpPr txBox="1">
+                      <a:spLocks noChangeArrowheads="1"/>
+                    </wps:cNvSpPr>
+                    <wps:spPr bwMode="auto">
+                      <a:xfrm>
+                        <a:off x="0" y="0"/>
+                        <a:ext cx="2176780" cy="342900"/>
+                      </a:xfrm>
+                      <a:prstGeom prst="rect">
+                        <a:avLst/>
+                      </a:prstGeom>
+                      <a:noFill/>
+                      <a:ln>
+                        <a:noFill/>
+                      </a:ln>
+                      <a:extLst>
+                        <a:ext uri="{909E8E84-426E-40dd-AFC4-6F175D3DCCD1}">
+                          <a14:hiddenFill xmlns="" xmlns:mo="http://schemas.microsoft.com/office/mac/office/2008/main" xmlns:mv="urn:schemas-microsoft-com:mac:vml" xmlns:o="urn:schemas-microsoft-com:office:office" xmlns:v="urn:schemas-microsoft-com:vml" xmlns:w10="urn:schemas-microsoft-com:office:word" xmlns:w="http://schemas.openxmlformats.org/wordprocessingml/2006/main" xmlns:a14="http://schemas.microsoft.com/office/drawing/2010/main">
+                            <a:solidFill>
+                              <a:srgbClr val="FFFFFF"/>
+                            </a:solidFill>
+                          </a14:hiddenFill>
+                        </a:ext>
+                        <a:ext uri="{91240B29-F687-4f45-9708-019B960494DF}">
+                          <a14:hiddenLine xmlns="" xmlns:mo="http://schemas.microsoft.com/office/mac/office/2008/main" xmlns:mv="urn:schemas-microsoft-com:mac:vml" xmlns:o="urn:schemas-microsoft-com:office:office" xmlns:v="urn:schemas-microsoft-com:vml" xmlns:w10="urn:schemas-microsoft-com:office:word" xmlns:w="http://schemas.openxmlformats.org/wordprocessingml/2006/main" xmlns:a14="http://schemas.microsoft.com/office/drawing/2010/main" w="9525">
+                            <a:solidFill>
+                              <a:srgbClr val="000000"/>
+                            </a:solidFill>
+                            <a:miter lim="800000"/>
+                            <a:headEnd/>
+                            <a:tailEnd/>
+                          </a14:hiddenLine>
+                        </a:ext>
+                      </a:extLst>
+                    </wps:spPr>
+                    <wps:txbx>
+                      <w:txbxContent>
+                        <w:p>
+                          <w:pPr>
+                            <w:jc w:val="center"/>
+                            <w:rPr>
+                              <w:rFonts w:ascii="Gill Sans MT" w:hAnsi="Gill Sans MT"/>
+                              <w:b/>
+                              <w:color w:val="034694"/>
+                              <w:spacing w:val="40"/>
+                              <w:sz w:val="16"/>
+                              <w:szCs w:val="16"/>
+                            </w:rPr>
+                          </w:pPr>
+                          <w:proofErr w:type="gramStart"/>
+                          <w:r>
+                            <w:rPr>
+                              <w:rFonts w:ascii="Gill Sans MT" w:hAnsi="Gill Sans MT"/>
+                              <w:b/>
+                              <w:color w:val="034694"/>
+                              <w:spacing w:val="40"/>
+                              <w:sz w:val="16"/>
+                              <w:szCs w:val="16"/>
+                            </w:rPr>
+                            <w:t>Universidad  Veracruzana</w:t>
+                          </w:r>
+                          <w:proofErr w:type="gramEnd"/>
+                        </w:p>
+                      </w:txbxContent>
+                    </wps:txbx>
+                    <wps:bodyPr rot="0" vert="horz" wrap="square" lIns="91440" tIns="45720" rIns="91440" bIns="45720" anchor="t" anchorCtr="0" upright="1">
+                      <a:noAutofit/>
+                    </wps:bodyPr>
+                  </wps:wsp>
+                </a:graphicData>
+              </a:graphic>
+              <wp14:sizeRelH relativeFrom="margin">
+                <wp14:pctWidth>0</wp14:pctWidth>
+              </wp14:sizeRelH>
+            </wp:anchor>
+          </w:drawing>
+        </mc:Choice>
+        <mc:Fallback>
+          <w:pict>
+            <v:shapetype w14:anchorId="4E78113A" id="_x0000_t202" coordsize="21600,21600" o:spt="202" path="m,l,21600r21600,l21600,xe">
+              <v:stroke joinstyle="miter"/>
+              <v:path gradientshapeok="t" o:connecttype="rect"/>
+            </v:shapetype>
+            <v:shape id="Text Box 6" o:spid="_x0000_s1026" type="#_x0000_t202" style="position:absolute;margin-left:359.6pt;margin-top:16.95pt;width:171.4pt;height:27pt;z-index:251660288;visibility:visible;mso-wrap-style:square;mso-width-percent:0;mso-wrap-distance-left:9pt;mso-wrap-distance-top:0;mso-wrap-distance-right:9pt;mso-wrap-distance-bottom:0;mso-position-horizontal:absolute;mso-position-horizontal-relative:text;mso-position-vertical:absolute;mso-position-vertical-relative:text;mso-width-percent:0;mso-width-relative:margin;v-text-anchor:top" o:gfxdata="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" filled="f" stroked="f">
+              <v:textbox>
+                <w:txbxContent>
+                  <w:p>
+                    <w:pPr>
+                      <w:jc w:val="center"/>
+                      <w:rPr>
+                        <w:rFonts w:ascii="Gill Sans MT" w:hAnsi="Gill Sans MT"/>
+                        <w:b/>
+                        <w:color w:val="034694"/>
+                        <w:spacing w:val="40"/>
+                        <w:sz w:val="16"/>
+                        <w:szCs w:val="16"/>
+                      </w:rPr>
+                    </w:pPr>
+                    <w:proofErr w:type="gramStart"/>
+                    <w:r>
+                      <w:rPr>
+                        <w:rFonts w:ascii="Gill Sans MT" w:hAnsi="Gill Sans MT"/>
+                        <w:b/>
+                        <w:color w:val="034694"/>
+                        <w:spacing w:val="40"/>
+                        <w:sz w:val="16"/>
+                        <w:szCs w:val="16"/>
+                      </w:rPr>
+                      <w:t>Universidad  Veracruzana</w:t>
+                    </w:r>
+                    <w:proofErr w:type="gramEnd"/>
+                  </w:p>
+                </w:txbxContent>
+              </v:textbox>
+            </v:shape>
+          </w:pict>
+        </mc:Fallback>
+      </mc:AlternateContent>
+    </w:r>
+    <w:r>
+      <w:rPr>
+        <w:noProof/>
+      </w:rPr>
+      <mc:AlternateContent>
+        <mc:Choice Requires="wps">
+          <w:drawing>
+            <wp:anchor distT="0" distB="0" distL="114300" distR="114300" simplePos="0" relativeHeight="251664384" behindDoc="0" locked="0" layoutInCell="1" allowOverlap="1" wp14:anchorId="71468B0D" wp14:editId="7E211681">
+              <wp:simplePos x="0" y="0"/>
+              <wp:positionH relativeFrom="column">
+                <wp:posOffset>2829560</wp:posOffset>
+              </wp:positionH>
+              <wp:positionV relativeFrom="paragraph">
+                <wp:posOffset>328930</wp:posOffset>
+              </wp:positionV>
+              <wp:extent cx="3819525" cy="476250"/>
+              <wp:effectExtent l="0" t="0" r="0" b="0"/>
+              <wp:wrapNone/>
+              <wp:docPr id="16" name="Text Box 7"/>
+              <wp:cNvGraphicFramePr>
+                <a:graphicFrameLocks xmlns:a="http://schemas.openxmlformats.org/drawingml/2006/main"/>
+              </wp:cNvGraphicFramePr>
+              <a:graphic xmlns:a="http://schemas.openxmlformats.org/drawingml/2006/main">
+                <a:graphicData uri="http://schemas.microsoft.com/office/word/2010/wordprocessingShape">
+                  <wps:wsp>
+                    <wps:cNvSpPr txBox="1">
+                      <a:spLocks noChangeArrowheads="1"/>
+                    </wps:cNvSpPr>
+                    <wps:spPr bwMode="auto">
+                      <a:xfrm>
+                        <a:off x="0" y="0"/>
+                        <a:ext cx="3819525" cy="476250"/>
+                      </a:xfrm>
+                      <a:prstGeom prst="rect">
+                        <a:avLst/>
+                      </a:prstGeom>
+                      <a:noFill/>
+                      <a:ln>
+                        <a:noFill/>
+                      </a:ln>
+                      <a:extLst>
+                        <a:ext uri="{909E8E84-426E-40dd-AFC4-6F175D3DCCD1}">
+                          <a14:hiddenFill xmlns="" xmlns:mo="http://schemas.microsoft.com/office/mac/office/2008/main" xmlns:mv="urn:schemas-microsoft-com:mac:vml" xmlns:o="urn:schemas-microsoft-com:office:office" xmlns:v="urn:schemas-microsoft-com:vml" xmlns:w10="urn:schemas-microsoft-com:office:word" xmlns:w="http://schemas.openxmlformats.org/wordprocessingml/2006/main" xmlns:a14="http://schemas.microsoft.com/office/drawing/2010/main">
+                            <a:solidFill>
+                              <a:srgbClr val="FFFFFF"/>
+                            </a:solidFill>
+                          </a14:hiddenFill>
+                        </a:ext>
+                        <a:ext uri="{91240B29-F687-4f45-9708-019B960494DF}">
+                          <a14:hiddenLine xmlns="" xmlns:mo="http://schemas.microsoft.com/office/mac/office/2008/main" xmlns:mv="urn:schemas-microsoft-com:mac:vml" xmlns:o="urn:schemas-microsoft-com:office:office" xmlns:v="urn:schemas-microsoft-com:vml" xmlns:w10="urn:schemas-microsoft-com:office:word" xmlns:w="http://schemas.openxmlformats.org/wordprocessingml/2006/main" xmlns:a14="http://schemas.microsoft.com/office/drawing/2010/main" w="9525">
+                            <a:solidFill>
+                              <a:srgbClr val="000000"/>
+                            </a:solidFill>
+                            <a:miter lim="800000"/>
+                            <a:headEnd/>
+                            <a:tailEnd/>
+                          </a14:hiddenLine>
+                        </a:ext>
+                      </a:extLst>
+                    </wps:spPr>
+                    <wps:txbx>
+                      <w:txbxContent>
+                        <w:p>
+                          <w:pPr>
+                            <w:spacing w:after="40"/>
+                            <w:jc w:val="right"/>
+                            <w:rPr>
+                              <w:rFonts w:ascii="Gill Sans MT" w:hAnsi="Gill Sans MT"/>
+                              <w:color w:val="009F47"/>
+                              <w:sz w:val="18"/>
+                              <w:szCs w:val="18"/>
+                            </w:rPr>
+                          </w:pPr>
+                          <w:r>
+                            <w:rPr>
+                              <w:rFonts w:ascii="Gill Sans MT" w:hAnsi="Gill Sans MT"/>
+                              <w:color w:val="009F47"/>
+                              <w:sz w:val="18"/>
+                              <w:szCs w:val="18"/>
+                            </w:rPr>
+                            <w:t>Facultad de Contaduría y Administración</w:t>
+                          </w:r>
+                        </w:p>
+                        <w:p>
+                          <w:pPr>
+                            <w:spacing w:after="40"/>
+                            <w:jc w:val="right"/>
+                            <w:rPr>
+                              <w:rFonts w:ascii="Gill Sans MT" w:hAnsi="Gill Sans MT"/>
+                              <w:sz w:val="18"/>
+                              <w:szCs w:val="18"/>
+                            </w:rPr>
+                          </w:pPr>
+                        </w:p>
+                        <w:p>
+                          <w:pPr>
+                            <w:jc w:val="right"/>
+                            <w:rPr>
+                              <w:rFonts w:ascii="Gill Sans MT" w:hAnsi="Gill Sans MT"/>
+                              <w:sz w:val="20"/>
+                              <w:szCs w:val="20"/>
+                            </w:rPr>
+                          </w:pPr>
+                        </w:p>
+                      </w:txbxContent>
+                    </wps:txbx>
+                    <wps:bodyPr rot="0" vert="horz" wrap="square" lIns="91440" tIns="45720" rIns="91440" bIns="45720" anchor="t" anchorCtr="0" upright="1">
+                      <a:noAutofit/>
+                    </wps:bodyPr>
+                  </wps:wsp>
+                </a:graphicData>
+              </a:graphic>
+            </wp:anchor>
+          </w:drawing>
+        </mc:Choice>
+        <mc:Fallback>
+          <w:pict>
+            <v:shape w14:anchorId="71468B0D" id="Text Box 7" o:spid="_x0000_s1027" type="#_x0000_t202" style="position:absolute;margin-left:222.8pt;margin-top:25.9pt;width:300.75pt;height:37.5pt;z-index:251664384;visibility:visible;mso-wrap-style:square;mso-wrap-distance-left:9pt;mso-wrap-distance-top:0;mso-wrap-distance-right:9pt;mso-wrap-distance-bottom:0;mso-position-horizontal:absolute;mso-position-horizontal-relative:text;mso-position-vertical:absolute;mso-position-vertical-relative:text;v-text-anchor:top" o:gfxdata="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" filled="f" stroked="f">
+              <v:textbox>
+                <w:txbxContent>
+                  <w:p>
+                    <w:pPr>
+                      <w:spacing w:after="40"/>
+                      <w:jc w:val="right"/>
+                      <w:rPr>
+                        <w:rFonts w:ascii="Gill Sans MT" w:hAnsi="Gill Sans MT"/>
+                        <w:color w:val="009F47"/>
+                        <w:sz w:val="18"/>
+                        <w:szCs w:val="18"/>
+                      </w:rPr>
+                    </w:pPr>
+                    <w:r>
+                      <w:rPr>
+                        <w:rFonts w:ascii="Gill Sans MT" w:hAnsi="Gill Sans MT"/>
+                        <w:color w:val="009F47"/>
+                        <w:sz w:val="18"/>
+                        <w:szCs w:val="18"/>
+                      </w:rPr>
+                      <w:t>Facultad de Contaduría y Administración</w:t>
+                    </w:r>
+                  </w:p>
+                  <w:p>
+                    <w:pPr>
+                      <w:spacing w:after="40"/>
+                      <w:jc w:val="right"/>
+                      <w:rPr>
+                        <w:rFonts w:ascii="Gill Sans MT" w:hAnsi="Gill Sans MT"/>
+                        <w:sz w:val="18"/>
+                        <w:szCs w:val="18"/>
+                      </w:rPr>
+                    </w:pPr>
+                  </w:p>
+                  <w:p>
+                    <w:pPr>
+                      <w:jc w:val="right"/>
+                      <w:rPr>
+                        <w:rFonts w:ascii="Gill Sans MT" w:hAnsi="Gill Sans MT"/>
+                        <w:sz w:val="20"/>
+                        <w:szCs w:val="20"/>
+                      </w:rPr>
+                    </w:pPr>
+                  </w:p>
+                </w:txbxContent>
+              </v:textbox>
+            </v:shape>
+          </w:pict>
+        </mc:Fallback>
+      </mc:AlternateContent>
+    </w:r>
+    <w:r>
+      <w:rPr>
+        <w:noProof/>
+      </w:rPr>
+      <mc:AlternateContent>
+        <mc:Choice Requires="wps">
+          <w:drawing>
+            <wp:anchor distT="0" distB="0" distL="114300" distR="114300" simplePos="0" relativeHeight="251665408" behindDoc="0" locked="0" layoutInCell="1" allowOverlap="1" wp14:anchorId="59838D69" wp14:editId="69E7BF55">
+              <wp:simplePos x="0" y="0"/>
+              <wp:positionH relativeFrom="column">
+                <wp:posOffset>-1156335</wp:posOffset>
+              </wp:positionH>
+              <wp:positionV relativeFrom="paragraph">
+                <wp:posOffset>3308350</wp:posOffset>
+              </wp:positionV>
+              <wp:extent cx="1190625" cy="2257425"/>
+              <wp:effectExtent l="0" t="0" r="0" b="0"/>
+              <wp:wrapNone/>
+              <wp:docPr id="12" name="Text Box 3"/>
+              <wp:cNvGraphicFramePr>
+                <a:graphicFrameLocks xmlns:a="http://schemas.openxmlformats.org/drawingml/2006/main"/>
+              </wp:cNvGraphicFramePr>
+              <a:graphic xmlns:a="http://schemas.openxmlformats.org/drawingml/2006/main">
+                <a:graphicData uri="http://schemas.microsoft.com/office/word/2010/wordprocessingShape">
+                  <wps:wsp>
+                    <wps:cNvSpPr txBox="1">
+                      <a:spLocks noChangeArrowheads="1"/>
+                    </wps:cNvSpPr>
+                    <wps:spPr bwMode="auto">
+                      <a:xfrm>
+                        <a:off x="0" y="0"/>
+                        <a:ext cx="1190625" cy="2257425"/>
+                      </a:xfrm>
+                      <a:prstGeom prst="rect">
+                        <a:avLst/>
+                      </a:prstGeom>
+                      <a:noFill/>
+                      <a:ln>
+                        <a:noFill/>
+                      </a:ln>
+                      <a:extLst>
+                        <a:ext uri="{909E8E84-426E-40dd-AFC4-6F175D3DCCD1}">
+                          <a14:hiddenFill xmlns="" xmlns:mo="http://schemas.microsoft.com/office/mac/office/2008/main" xmlns:mv="urn:schemas-microsoft-com:mac:vml" xmlns:o="urn:schemas-microsoft-com:office:office" xmlns:v="urn:schemas-microsoft-com:vml" xmlns:w10="urn:schemas-microsoft-com:office:word" xmlns:w="http://schemas.openxmlformats.org/wordprocessingml/2006/main" xmlns:a14="http://schemas.microsoft.com/office/drawing/2010/main">
+                            <a:solidFill>
+                              <a:srgbClr val="FFFFFF"/>
+                            </a:solidFill>
+                          </a14:hiddenFill>
+                        </a:ext>
+                        <a:ext uri="{91240B29-F687-4f45-9708-019B960494DF}">
+                          <a14:hiddenLine xmlns="" xmlns:mo="http://schemas.microsoft.com/office/mac/office/2008/main" xmlns:mv="urn:schemas-microsoft-com:mac:vml" xmlns:o="urn:schemas-microsoft-com:office:office" xmlns:v="urn:schemas-microsoft-com:vml" xmlns:w10="urn:schemas-microsoft-com:office:word" xmlns:w="http://schemas.openxmlformats.org/wordprocessingml/2006/main" xmlns:a14="http://schemas.microsoft.com/office/drawing/2010/main" w="12700">
+                            <a:solidFill>
+                              <a:srgbClr val="FFCC00"/>
+                            </a:solidFill>
+                            <a:miter lim="800000"/>
+                            <a:headEnd/>
+                            <a:tailEnd/>
+                          </a14:hiddenLine>
+                        </a:ext>
+                      </a:extLst>
+                    </wps:spPr>
+                    <wps:txbx>
+                      <w:txbxContent>
+                        <w:p>
+                          <w:pPr>
+                            <w:jc w:val="right"/>
+                            <w:rPr>
+                              <w:rFonts w:ascii="Gill Sans MT" w:hAnsi="Gill Sans MT"/>
+                              <w:b/>
+                              <w:color w:val="009F47"/>
+                              <w:sz w:val="14"/>
+                              <w:szCs w:val="16"/>
+                            </w:rPr>
+                          </w:pPr>
+                          <w:r>
+                            <w:rPr>
+                              <w:rFonts w:ascii="Gill Sans MT" w:hAnsi="Gill Sans MT"/>
+                              <w:b/>
+                              <w:color w:val="009F47"/>
+                              <w:sz w:val="14"/>
+                              <w:szCs w:val="16"/>
+                            </w:rPr>
+                            <w:t>Campus Coatzacoalcos</w:t>
+                          </w:r>
+                        </w:p>
+                        <w:p>
+                          <w:pPr>
+                            <w:pStyle w:val="Piedepgina"/>
+                            <w:jc w:val="right"/>
+                            <w:rPr>
+                              <w:rFonts w:ascii="Gill Sans MT" w:hAnsi="Gill Sans MT" w:cs="Tahoma"/>
+                              <w:color w:val="034694"/>
+                              <w:sz w:val="14"/>
+                              <w:szCs w:val="16"/>
+                            </w:rPr>
+                          </w:pPr>
+                          <w:r>
+                            <w:rPr>
+                              <w:rFonts w:ascii="Gill Sans MT" w:hAnsi="Gill Sans MT" w:cs="Tahoma"/>
+                              <w:color w:val="034694"/>
+                              <w:sz w:val="14"/>
+                              <w:szCs w:val="16"/>
+                            </w:rPr>
+                            <w:t xml:space="preserve">Av. </w:t>
+                          </w:r>
+                          <w:proofErr w:type="gramStart"/>
+                          <w:r>
+                            <w:rPr>
+                              <w:rFonts w:ascii="Gill Sans MT" w:hAnsi="Gill Sans MT" w:cs="Tahoma"/>
+                              <w:color w:val="034694"/>
+                              <w:sz w:val="14"/>
+                              <w:szCs w:val="16"/>
+                            </w:rPr>
+                            <w:t>Universidad  Km.</w:t>
+                          </w:r>
+                          <w:proofErr w:type="gramEnd"/>
+                          <w:r>
+                            <w:rPr>
+                              <w:rFonts w:ascii="Gill Sans MT" w:hAnsi="Gill Sans MT" w:cs="Tahoma"/>
+                              <w:color w:val="034694"/>
+                              <w:sz w:val="14"/>
+                              <w:szCs w:val="16"/>
+                            </w:rPr>
+                            <w:t xml:space="preserve"> 7.5</w:t>
+                          </w:r>
+                        </w:p>
+                        <w:p>
+                          <w:pPr>
+                            <w:pStyle w:val="Piedepgina"/>
+                            <w:jc w:val="right"/>
+                            <w:rPr>
+                              <w:rFonts w:ascii="Gill Sans MT" w:hAnsi="Gill Sans MT" w:cs="Tahoma"/>
+                              <w:color w:val="034694"/>
+                              <w:sz w:val="14"/>
+                              <w:szCs w:val="16"/>
+                            </w:rPr>
+                          </w:pPr>
+                          <w:r>
+                            <w:rPr>
+                              <w:rFonts w:ascii="Gill Sans MT" w:hAnsi="Gill Sans MT" w:cs="Tahoma"/>
+                              <w:color w:val="034694"/>
+                              <w:sz w:val="14"/>
+                              <w:szCs w:val="16"/>
+                            </w:rPr>
+                            <w:t>C. P. 96538</w:t>
+                          </w:r>
+                        </w:p>
+                        <w:p>
+                          <w:pPr>
+                            <w:pStyle w:val="Piedepgina"/>
+                            <w:jc w:val="right"/>
+                            <w:rPr>
+                              <w:rFonts w:ascii="Gill Sans MT" w:hAnsi="Gill Sans MT" w:cs="Tahoma"/>
+                              <w:color w:val="034694"/>
+                              <w:sz w:val="14"/>
+                              <w:szCs w:val="16"/>
+                            </w:rPr>
+                          </w:pPr>
+                          <w:r>
+                            <w:rPr>
+                              <w:rFonts w:ascii="Gill Sans MT" w:hAnsi="Gill Sans MT" w:cs="Tahoma"/>
+                              <w:color w:val="034694"/>
+                              <w:sz w:val="14"/>
+                              <w:szCs w:val="16"/>
+                            </w:rPr>
+                            <w:t>Coatzacoalcos, Veracruz</w:t>
+                          </w:r>
+                        </w:p>
+                        <w:p>
+                          <w:pPr>
+                            <w:pStyle w:val="Piedepgina"/>
+                            <w:jc w:val="right"/>
+                            <w:rPr>
+                              <w:rFonts w:ascii="Gill Sans MT" w:hAnsi="Gill Sans MT" w:cs="Tahoma"/>
+                              <w:color w:val="034694"/>
+                              <w:sz w:val="14"/>
+                              <w:szCs w:val="16"/>
+                            </w:rPr>
+                          </w:pPr>
+                          <w:r>
+                            <w:rPr>
+                              <w:rFonts w:ascii="Gill Sans MT" w:hAnsi="Gill Sans MT" w:cs="Tahoma"/>
+                              <w:color w:val="034694"/>
+                              <w:sz w:val="14"/>
+                              <w:szCs w:val="16"/>
+                            </w:rPr>
+                            <w:t>México</w:t>
+                          </w:r>
+                        </w:p>
+                        <w:p>
+                          <w:pPr>
+                            <w:pStyle w:val="Piedepgina"/>
+                            <w:jc w:val="right"/>
+                            <w:rPr>
+                              <w:rFonts w:ascii="Gill Sans MT" w:hAnsi="Gill Sans MT" w:cs="Tahoma"/>
+                              <w:sz w:val="14"/>
+                              <w:szCs w:val="16"/>
+                            </w:rPr>
+                          </w:pPr>
+                          <w:r>
+                            <w:rPr>
+                              <w:rFonts w:ascii="Gill Sans MT" w:hAnsi="Gill Sans MT" w:cs="Tahoma"/>
+                              <w:sz w:val="14"/>
+                              <w:szCs w:val="16"/>
+                            </w:rPr>
+                            <w:t xml:space="preserve"> </w:t>
+                          </w:r>
+                        </w:p>
+                        <w:p>
+                          <w:pPr>
+                            <w:pStyle w:val="Piedepgina"/>
+                            <w:jc w:val="right"/>
+                            <w:rPr>
+                              <w:rFonts w:ascii="Gill Sans MT" w:hAnsi="Gill Sans MT" w:cs="Tahoma"/>
+                              <w:color w:val="009F47"/>
+                              <w:sz w:val="14"/>
+                              <w:szCs w:val="16"/>
+                            </w:rPr>
+                          </w:pPr>
+                          <w:r>
+                            <w:rPr>
+                              <w:rFonts w:ascii="Gill Sans MT" w:hAnsi="Gill Sans MT" w:cs="Tahoma"/>
+                              <w:color w:val="034694"/>
+                              <w:sz w:val="14"/>
+                              <w:szCs w:val="16"/>
+                            </w:rPr>
+                            <w:t xml:space="preserve"> </w:t>
+                          </w:r>
+                          <w:r>
+                            <w:rPr>
+                              <w:rFonts w:ascii="Gill Sans MT" w:hAnsi="Gill Sans MT" w:cs="Tahoma"/>
+                              <w:color w:val="009F47"/>
+                              <w:sz w:val="14"/>
+                              <w:szCs w:val="16"/>
+                            </w:rPr>
+                            <w:t>Conmutador</w:t>
+                          </w:r>
+                        </w:p>
+                        <w:p>
+                          <w:pPr>
+                            <w:pStyle w:val="Piedepgina"/>
+                            <w:jc w:val="right"/>
+                            <w:rPr>
+                              <w:rFonts w:ascii="Gill Sans MT" w:hAnsi="Gill Sans MT" w:cs="Tahoma"/>
+                              <w:color w:val="034694"/>
+                              <w:sz w:val="14"/>
+                              <w:szCs w:val="16"/>
+                            </w:rPr>
+                          </w:pPr>
+                          <w:r>
+                            <w:rPr>
+                              <w:rFonts w:ascii="Gill Sans MT" w:hAnsi="Gill Sans MT" w:cs="Tahoma"/>
+                              <w:color w:val="034694"/>
+                              <w:sz w:val="14"/>
+                              <w:szCs w:val="16"/>
+                            </w:rPr>
+                            <w:t xml:space="preserve"> (921)  21.15700</w:t>
+                          </w:r>
+                        </w:p>
+                        <w:p>
+                          <w:pPr>
+                            <w:pStyle w:val="Piedepgina"/>
+                            <w:jc w:val="right"/>
+                            <w:rPr>
+                              <w:rFonts w:ascii="Gill Sans MT" w:hAnsi="Gill Sans MT" w:cs="Tahoma"/>
+                              <w:color w:val="009F47"/>
+                              <w:sz w:val="14"/>
+                              <w:szCs w:val="16"/>
+                            </w:rPr>
+                          </w:pPr>
+                        </w:p>
+                        <w:p>
+                          <w:pPr>
+                            <w:pStyle w:val="Piedepgina"/>
+                            <w:jc w:val="right"/>
+                            <w:rPr>
+                              <w:rFonts w:ascii="Gill Sans MT" w:hAnsi="Gill Sans MT" w:cs="Tahoma"/>
+                              <w:color w:val="009F47"/>
+                              <w:sz w:val="14"/>
+                              <w:szCs w:val="16"/>
+                            </w:rPr>
+                          </w:pPr>
+                          <w:r>
+                            <w:rPr>
+                              <w:rFonts w:ascii="Gill Sans MT" w:hAnsi="Gill Sans MT" w:cs="Tahoma"/>
+                              <w:color w:val="009F47"/>
+                              <w:sz w:val="14"/>
+                              <w:szCs w:val="16"/>
+                            </w:rPr>
+                            <w:t>Extensión</w:t>
+                          </w:r>
+                        </w:p>
+                        <w:p>
+                          <w:pPr>
+                            <w:pStyle w:val="Piedepgina"/>
+                            <w:jc w:val="right"/>
+                            <w:rPr>
+                              <w:rFonts w:ascii="Gill Sans MT" w:hAnsi="Gill Sans MT" w:cs="Tahoma"/>
+                              <w:color w:val="034694"/>
+                              <w:sz w:val="14"/>
+                              <w:szCs w:val="16"/>
+                            </w:rPr>
+                          </w:pPr>
+                          <w:r>
+                            <w:rPr>
+                              <w:rFonts w:ascii="Gill Sans MT" w:hAnsi="Gill Sans MT" w:cs="Tahoma"/>
+                              <w:color w:val="034694"/>
+                              <w:sz w:val="14"/>
+                              <w:szCs w:val="16"/>
+                            </w:rPr>
+                            <w:t>55 714</w:t>
+                          </w:r>
+                        </w:p>
+                        <w:p>
+                          <w:pPr>
+                            <w:pStyle w:val="Piedepgina"/>
+                            <w:jc w:val="right"/>
+                            <w:rPr>
+                              <w:rFonts w:ascii="Gill Sans MT" w:hAnsi="Gill Sans MT" w:cs="Tahoma"/>
+                              <w:color w:val="009F47"/>
+                              <w:sz w:val="14"/>
+                              <w:szCs w:val="16"/>
+                            </w:rPr>
+                          </w:pPr>
+                        </w:p>
+                        <w:p>
+                          <w:pPr>
+                            <w:pStyle w:val="Piedepgina"/>
+                            <w:jc w:val="right"/>
+                            <w:rPr>
+                              <w:rFonts w:ascii="Gill Sans MT" w:hAnsi="Gill Sans MT" w:cs="Tahoma"/>
+                              <w:color w:val="009F47"/>
+                              <w:sz w:val="14"/>
+                              <w:szCs w:val="16"/>
+                            </w:rPr>
+                          </w:pPr>
+                          <w:r>
+                            <w:rPr>
+                              <w:rFonts w:ascii="Gill Sans MT" w:hAnsi="Gill Sans MT" w:cs="Tahoma"/>
+                              <w:color w:val="009F47"/>
+                              <w:sz w:val="14"/>
+                              <w:szCs w:val="16"/>
+                            </w:rPr>
+                            <w:t xml:space="preserve">Fax. </w:t>
+                          </w:r>
+                        </w:p>
+                        <w:p>
+                          <w:pPr>
+                            <w:pStyle w:val="Piedepgina"/>
+                            <w:jc w:val="right"/>
+                            <w:rPr>
+                              <w:rFonts w:ascii="Gill Sans MT" w:hAnsi="Gill Sans MT" w:cs="Tahoma"/>
+                              <w:color w:val="034694"/>
+                              <w:sz w:val="14"/>
+                              <w:szCs w:val="16"/>
+                            </w:rPr>
+                          </w:pPr>
+                          <w:r>
+                            <w:rPr>
+                              <w:rFonts w:ascii="Gill Sans MT" w:hAnsi="Gill Sans MT" w:cs="Tahoma"/>
+                              <w:color w:val="034694"/>
+                              <w:sz w:val="14"/>
+                              <w:szCs w:val="16"/>
+                            </w:rPr>
+                            <w:t>(921) 21.15714</w:t>
+                          </w:r>
+                        </w:p>
+                        <w:p>
+                          <w:pPr>
+                            <w:pStyle w:val="Piedepgina"/>
+                            <w:jc w:val="right"/>
+                            <w:rPr>
+                              <w:rFonts w:ascii="Gill Sans MT" w:hAnsi="Gill Sans MT" w:cs="Tahoma"/>
+                              <w:color w:val="009F47"/>
+                              <w:sz w:val="14"/>
+                              <w:szCs w:val="16"/>
+                            </w:rPr>
+                          </w:pPr>
+                        </w:p>
+                        <w:p>
+                          <w:pPr>
+                            <w:pStyle w:val="Piedepgina"/>
+                            <w:jc w:val="right"/>
+                            <w:rPr>
+                              <w:rFonts w:ascii="Gill Sans MT" w:hAnsi="Gill Sans MT" w:cs="Tahoma"/>
+                              <w:sz w:val="14"/>
+                              <w:szCs w:val="16"/>
+                            </w:rPr>
+                          </w:pPr>
+                          <w:r>
+                            <w:rPr>
+                              <w:rFonts w:ascii="Gill Sans MT" w:hAnsi="Gill Sans MT" w:cs="Tahoma"/>
+                              <w:color w:val="009F47"/>
+                              <w:sz w:val="14"/>
+                              <w:szCs w:val="16"/>
+                            </w:rPr>
+                            <w:t>Correo electrónico</w:t>
+                          </w:r>
+                          <w:r>
+                            <w:rPr>
+                              <w:rFonts w:ascii="Gill Sans MT" w:hAnsi="Gill Sans MT" w:cs="Tahoma"/>
+                              <w:sz w:val="14"/>
+                              <w:szCs w:val="16"/>
+                            </w:rPr>
+                            <w:t xml:space="preserve"> </w:t>
+                          </w:r>
+                        </w:p>
+                        <w:p>
+                          <w:pPr>
+                            <w:pStyle w:val="Piedepgina"/>
+                            <w:jc w:val="right"/>
+                            <w:rPr>
+                              <w:rFonts w:ascii="Gill Sans MT" w:hAnsi="Gill Sans MT" w:cs="Tahoma"/>
+                              <w:color w:val="034694"/>
+                              <w:sz w:val="14"/>
+                              <w:szCs w:val="16"/>
+                            </w:rPr>
+                          </w:pPr>
+                          <w:hyperlink r:id="rId2" w:history="1">
+                            <w:r>
+                              <w:rPr>
+                                <w:rStyle w:val="Hipervnculo"/>
+                                <w:rFonts w:ascii="Gill Sans MT" w:hAnsi="Gill Sans MT" w:cs="Tahoma"/>
+                                <w:color w:val="034694"/>
+                                <w:sz w:val="14"/>
+                                <w:szCs w:val="16"/>
+                              </w:rPr>
+                              <w:t>fcacoatza@uv.mx</w:t>
+                            </w:r>
+                          </w:hyperlink>
+                          <w:r>
+                            <w:rPr>
+                              <w:rFonts w:ascii="Gill Sans MT" w:hAnsi="Gill Sans MT" w:cs="Tahoma"/>
+                              <w:color w:val="034694"/>
+                              <w:sz w:val="14"/>
+                              <w:szCs w:val="16"/>
+                            </w:rPr>
+                            <w:t xml:space="preserve"> </w:t>
+                          </w:r>
+                        </w:p>
+                        <w:p>
+                          <w:pPr>
+                            <w:pStyle w:val="Piedepgina"/>
+                            <w:jc w:val="right"/>
+                            <w:rPr>
+                              <w:rFonts w:ascii="Gill Sans MT" w:hAnsi="Gill Sans MT" w:cs="Tahoma"/>
+                              <w:color w:val="034694"/>
+                              <w:sz w:val="14"/>
+                              <w:szCs w:val="16"/>
+                            </w:rPr>
+                          </w:pPr>
+                        </w:p>
+                        <w:p>
+                          <w:pPr>
+                            <w:pStyle w:val="Piedepgina"/>
+                            <w:jc w:val="right"/>
+                            <w:rPr>
+                              <w:rFonts w:ascii="Gill Sans MT" w:hAnsi="Gill Sans MT" w:cs="Tahoma"/>
+                              <w:sz w:val="14"/>
+                              <w:szCs w:val="16"/>
+                            </w:rPr>
+                          </w:pPr>
+                          <w:r>
+                            <w:rPr>
+                              <w:rFonts w:ascii="Gill Sans MT" w:hAnsi="Gill Sans MT" w:cs="Tahoma"/>
+                              <w:color w:val="009F47"/>
+                              <w:sz w:val="14"/>
+                              <w:szCs w:val="16"/>
+                            </w:rPr>
+                            <w:t>Portal internet</w:t>
+                          </w:r>
+                        </w:p>
+                        <w:p>
+                          <w:pPr>
+                            <w:pStyle w:val="Piedepgina"/>
+                            <w:jc w:val="right"/>
+                            <w:rPr>
+                              <w:rFonts w:ascii="Georgia" w:hAnsi="Georgia" w:cs="Arial"/>
+                              <w:color w:val="034694"/>
+                              <w:sz w:val="12"/>
+                              <w:szCs w:val="14"/>
+                            </w:rPr>
+                          </w:pPr>
+                          <w:hyperlink r:id="rId3" w:history="1">
+                            <w:r>
+                              <w:rPr>
+                                <w:rStyle w:val="Hipervnculo"/>
+                                <w:rFonts w:ascii="Gill Sans MT" w:hAnsi="Gill Sans MT" w:cs="Tahoma"/>
+                                <w:color w:val="034694"/>
+                                <w:sz w:val="12"/>
+                                <w:szCs w:val="14"/>
+                              </w:rPr>
+                              <w:t>www.uv.mx/coatza/admon</w:t>
+                            </w:r>
+                          </w:hyperlink>
+                          <w:r>
+                            <w:rPr>
+                              <w:rFonts w:ascii="Gill Sans MT" w:hAnsi="Gill Sans MT" w:cs="Tahoma"/>
+                              <w:color w:val="034694"/>
+                              <w:sz w:val="12"/>
+                              <w:szCs w:val="14"/>
+                            </w:rPr>
+                            <w:t xml:space="preserve"> </w:t>
+                          </w:r>
+                          <w:r>
+                            <w:rPr>
+                              <w:rFonts w:ascii="Tahoma" w:hAnsi="Tahoma" w:cs="Tahoma"/>
+                              <w:color w:val="034694"/>
+                              <w:sz w:val="12"/>
+                              <w:szCs w:val="14"/>
+                            </w:rPr>
+                            <w:t xml:space="preserve">  </w:t>
+                          </w:r>
+                        </w:p>
+                        <w:p>
+                          <w:pPr>
+                            <w:rPr>
+                              <w:rFonts w:ascii="Georgia" w:hAnsi="Georgia"/>
+                              <w:sz w:val="16"/>
+                              <w:szCs w:val="16"/>
+                            </w:rPr>
+                          </w:pPr>
+                        </w:p>
+                      </w:txbxContent>
+                    </wps:txbx>
+                    <wps:bodyPr rot="0" vert="horz" wrap="square" lIns="91440" tIns="45720" rIns="91440" bIns="45720" anchor="t" anchorCtr="0" upright="1">
+                      <a:noAutofit/>
+                    </wps:bodyPr>
+                  </wps:wsp>
+                </a:graphicData>
+              </a:graphic>
+            </wp:anchor>
+          </w:drawing>
+        </mc:Choice>
+        <mc:Fallback>
+          <w:pict>
+            <v:shape w14:anchorId="59838D69" id="Text Box 3" o:spid="_x0000_s1028" type="#_x0000_t202" style="position:absolute;margin-left:-91.05pt;margin-top:260.5pt;width:93.75pt;height:177.75pt;z-index:251665408;visibility:visible;mso-wrap-style:square;mso-wrap-distance-left:9pt;mso-wrap-distance-top:0;mso-wrap-distance-right:9pt;mso-wrap-distance-bottom:0;mso-position-horizontal:absolute;mso-position-horizontal-relative:text;mso-position-vertical:absolute;mso-position-vertical-relative:text;v-text-anchor:top" o:gfxdata="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" filled="f" stroked="f">
+              <v:textbox>
+                <w:txbxContent>
+                  <w:p>
+                    <w:pPr>
+                      <w:jc w:val="right"/>
+                      <w:rPr>
+                        <w:rFonts w:ascii="Gill Sans MT" w:hAnsi="Gill Sans MT"/>
+                        <w:b/>
+                        <w:color w:val="009F47"/>
+                        <w:sz w:val="14"/>
+                        <w:szCs w:val="16"/>
+                      </w:rPr>
+                    </w:pPr>
+                    <w:r>
+                      <w:rPr>
+                        <w:rFonts w:ascii="Gill Sans MT" w:hAnsi="Gill Sans MT"/>
+                        <w:b/>
+                        <w:color w:val="009F47"/>
+                        <w:sz w:val="14"/>
+                        <w:szCs w:val="16"/>
+                      </w:rPr>
+                      <w:t>Campus Coatzacoalcos</w:t>
+                    </w:r>
+                  </w:p>
+                  <w:p>
+                    <w:pPr>
+                      <w:pStyle w:val="Piedepgina"/>
+                      <w:jc w:val="right"/>
+                      <w:rPr>
+                        <w:rFonts w:ascii="Gill Sans MT" w:hAnsi="Gill Sans MT" w:cs="Tahoma"/>
+                        <w:color w:val="034694"/>
+                        <w:sz w:val="14"/>
+                        <w:szCs w:val="16"/>
+                      </w:rPr>
+                    </w:pPr>
+                    <w:r>
+                      <w:rPr>
+                        <w:rFonts w:ascii="Gill Sans MT" w:hAnsi="Gill Sans MT" w:cs="Tahoma"/>
+                        <w:color w:val="034694"/>
+                        <w:sz w:val="14"/>
+                        <w:szCs w:val="16"/>
+                      </w:rPr>
+                      <w:t xml:space="preserve">Av. </w:t>
+                    </w:r>
+                    <w:proofErr w:type="gramStart"/>
+                    <w:r>
+                      <w:rPr>
+                        <w:rFonts w:ascii="Gill Sans MT" w:hAnsi="Gill Sans MT" w:cs="Tahoma"/>
+                        <w:color w:val="034694"/>
+                        <w:sz w:val="14"/>
+                        <w:szCs w:val="16"/>
+                      </w:rPr>
+                      <w:t>Universidad  Km.</w:t>
+                    </w:r>
+                    <w:proofErr w:type="gramEnd"/>
+                    <w:r>
+                      <w:rPr>
+                        <w:rFonts w:ascii="Gill Sans MT" w:hAnsi="Gill Sans MT" w:cs="Tahoma"/>
+                        <w:color w:val="034694"/>
+                        <w:sz w:val="14"/>
+                        <w:szCs w:val="16"/>
+                      </w:rPr>
+                      <w:t xml:space="preserve"> 7.5</w:t>
+                    </w:r>
+                  </w:p>
+                  <w:p>
+                    <w:pPr>
+                      <w:pStyle w:val="Piedepgina"/>
+                      <w:jc w:val="right"/>
+                      <w:rPr>
+                        <w:rFonts w:ascii="Gill Sans MT" w:hAnsi="Gill Sans MT" w:cs="Tahoma"/>
+                        <w:color w:val="034694"/>
+                        <w:sz w:val="14"/>
+                        <w:szCs w:val="16"/>
+                      </w:rPr>
+                    </w:pPr>
+                    <w:r>
+                      <w:rPr>
+                        <w:rFonts w:ascii="Gill Sans MT" w:hAnsi="Gill Sans MT" w:cs="Tahoma"/>
+                        <w:color w:val="034694"/>
+                        <w:sz w:val="14"/>
+                        <w:szCs w:val="16"/>
+                      </w:rPr>
+                      <w:t>C. P. 96538</w:t>
+                    </w:r>
+                  </w:p>
+                  <w:p>
+                    <w:pPr>
+                      <w:pStyle w:val="Piedepgina"/>
+                      <w:jc w:val="right"/>
+                      <w:rPr>
+                        <w:rFonts w:ascii="Gill Sans MT" w:hAnsi="Gill Sans MT" w:cs="Tahoma"/>
+                        <w:color w:val="034694"/>
+                        <w:sz w:val="14"/>
+                        <w:szCs w:val="16"/>
+                      </w:rPr>
+                    </w:pPr>
+                    <w:r>
+                      <w:rPr>
+                        <w:rFonts w:ascii="Gill Sans MT" w:hAnsi="Gill Sans MT" w:cs="Tahoma"/>
+                        <w:color w:val="034694"/>
+                        <w:sz w:val="14"/>
+                        <w:szCs w:val="16"/>
+                      </w:rPr>
+                      <w:t>Coatzacoalcos, Veracruz</w:t>
+                    </w:r>
+                  </w:p>
+                  <w:p>
+                    <w:pPr>
+                      <w:pStyle w:val="Piedepgina"/>
+                      <w:jc w:val="right"/>
+                      <w:rPr>
+                        <w:rFonts w:ascii="Gill Sans MT" w:hAnsi="Gill Sans MT" w:cs="Tahoma"/>
+                        <w:color w:val="034694"/>
+                        <w:sz w:val="14"/>
+                        <w:szCs w:val="16"/>
+                      </w:rPr>
+                    </w:pPr>
+                    <w:r>
+                      <w:rPr>
+                        <w:rFonts w:ascii="Gill Sans MT" w:hAnsi="Gill Sans MT" w:cs="Tahoma"/>
+                        <w:color w:val="034694"/>
+                        <w:sz w:val="14"/>
+                        <w:szCs w:val="16"/>
+                      </w:rPr>
+                      <w:t>México</w:t>
+                    </w:r>
+                  </w:p>
+                  <w:p>
+                    <w:pPr>
+                      <w:pStyle w:val="Piedepgina"/>
+                      <w:jc w:val="right"/>
+                      <w:rPr>
+                        <w:rFonts w:ascii="Gill Sans MT" w:hAnsi="Gill Sans MT" w:cs="Tahoma"/>
+                        <w:sz w:val="14"/>
+                        <w:szCs w:val="16"/>
+                      </w:rPr>
+                    </w:pPr>
+                    <w:r>
+                      <w:rPr>
+                        <w:rFonts w:ascii="Gill Sans MT" w:hAnsi="Gill Sans MT" w:cs="Tahoma"/>
+                        <w:sz w:val="14"/>
+                        <w:szCs w:val="16"/>
+                      </w:rPr>
+                      <w:t xml:space="preserve"> </w:t>
+                    </w:r>
+                  </w:p>
+                  <w:p>
+                    <w:pPr>
+                      <w:pStyle w:val="Piedepgina"/>
+                      <w:jc w:val="right"/>
+                      <w:rPr>
+                        <w:rFonts w:ascii="Gill Sans MT" w:hAnsi="Gill Sans MT" w:cs="Tahoma"/>
+                        <w:color w:val="009F47"/>
+                        <w:sz w:val="14"/>
+                        <w:szCs w:val="16"/>
+                      </w:rPr>
+                    </w:pPr>
+                    <w:r>
+                      <w:rPr>
+                        <w:rFonts w:ascii="Gill Sans MT" w:hAnsi="Gill Sans MT" w:cs="Tahoma"/>
+                        <w:color w:val="034694"/>
+                        <w:sz w:val="14"/>
+                        <w:szCs w:val="16"/>
+                      </w:rPr>
+                      <w:t xml:space="preserve"> </w:t>
+                    </w:r>
+                    <w:r>
+                      <w:rPr>
+                        <w:rFonts w:ascii="Gill Sans MT" w:hAnsi="Gill Sans MT" w:cs="Tahoma"/>
+                        <w:color w:val="009F47"/>
+                        <w:sz w:val="14"/>
+                        <w:szCs w:val="16"/>
+                      </w:rPr>
+                      <w:t>Conmutador</w:t>
+                    </w:r>
+                  </w:p>
+                  <w:p>
+                    <w:pPr>
+                      <w:pStyle w:val="Piedepgina"/>
+                      <w:jc w:val="right"/>
+                      <w:rPr>
+                        <w:rFonts w:ascii="Gill Sans MT" w:hAnsi="Gill Sans MT" w:cs="Tahoma"/>
+                        <w:color w:val="034694"/>
+                        <w:sz w:val="14"/>
+                        <w:szCs w:val="16"/>
+                      </w:rPr>
+                    </w:pPr>
+                    <w:r>
+                      <w:rPr>
+                        <w:rFonts w:ascii="Gill Sans MT" w:hAnsi="Gill Sans MT" w:cs="Tahoma"/>
+                        <w:color w:val="034694"/>
+                        <w:sz w:val="14"/>
+                        <w:szCs w:val="16"/>
+                      </w:rPr>
+                      <w:t xml:space="preserve"> (921)  21.15700</w:t>
+                    </w:r>
+                  </w:p>
+                  <w:p>
+                    <w:pPr>
+                      <w:pStyle w:val="Piedepgina"/>
+                      <w:jc w:val="right"/>
+                      <w:rPr>
+                        <w:rFonts w:ascii="Gill Sans MT" w:hAnsi="Gill Sans MT" w:cs="Tahoma"/>
+                        <w:color w:val="009F47"/>
+                        <w:sz w:val="14"/>
+                        <w:szCs w:val="16"/>
+                      </w:rPr>
+                    </w:pPr>
+                  </w:p>
+                  <w:p>
+                    <w:pPr>
+                      <w:pStyle w:val="Piedepgina"/>
+                      <w:jc w:val="right"/>
+                      <w:rPr>
+                        <w:rFonts w:ascii="Gill Sans MT" w:hAnsi="Gill Sans MT" w:cs="Tahoma"/>
+                        <w:color w:val="009F47"/>
+                        <w:sz w:val="14"/>
+                        <w:szCs w:val="16"/>
+                      </w:rPr>
+                    </w:pPr>
+                    <w:r>
+                      <w:rPr>
+                        <w:rFonts w:ascii="Gill Sans MT" w:hAnsi="Gill Sans MT" w:cs="Tahoma"/>
+                        <w:color w:val="009F47"/>
+                        <w:sz w:val="14"/>
+                        <w:szCs w:val="16"/>
+                      </w:rPr>
+                      <w:t>Extensión</w:t>
+                    </w:r>
+                  </w:p>
+                  <w:p>
+                    <w:pPr>
+                      <w:pStyle w:val="Piedepgina"/>
+                      <w:jc w:val="right"/>
+                      <w:rPr>
+                        <w:rFonts w:ascii="Gill Sans MT" w:hAnsi="Gill Sans MT" w:cs="Tahoma"/>
+                        <w:color w:val="034694"/>
+                        <w:sz w:val="14"/>
+                        <w:szCs w:val="16"/>
+                      </w:rPr>
+                    </w:pPr>
+                    <w:r>
+                      <w:rPr>
+                        <w:rFonts w:ascii="Gill Sans MT" w:hAnsi="Gill Sans MT" w:cs="Tahoma"/>
+                        <w:color w:val="034694"/>
+                        <w:sz w:val="14"/>
+                        <w:szCs w:val="16"/>
+                      </w:rPr>
+                      <w:t>55 714</w:t>
+                    </w:r>
+                  </w:p>
+                  <w:p>
+                    <w:pPr>
+                      <w:pStyle w:val="Piedepgina"/>
+                      <w:jc w:val="right"/>
+                      <w:rPr>
+                        <w:rFonts w:ascii="Gill Sans MT" w:hAnsi="Gill Sans MT" w:cs="Tahoma"/>
+                        <w:color w:val="009F47"/>
+                        <w:sz w:val="14"/>
+                        <w:szCs w:val="16"/>
+                      </w:rPr>
+                    </w:pPr>
+                  </w:p>
+                  <w:p>
+                    <w:pPr>
+                      <w:pStyle w:val="Piedepgina"/>
+                      <w:jc w:val="right"/>
+                      <w:rPr>
+                        <w:rFonts w:ascii="Gill Sans MT" w:hAnsi="Gill Sans MT" w:cs="Tahoma"/>
+                        <w:color w:val="009F47"/>
+                        <w:sz w:val="14"/>
+                        <w:szCs w:val="16"/>
+                      </w:rPr>
+                    </w:pPr>
+                    <w:r>
+                      <w:rPr>
+                        <w:rFonts w:ascii="Gill Sans MT" w:hAnsi="Gill Sans MT" w:cs="Tahoma"/>
+                        <w:color w:val="009F47"/>
+                        <w:sz w:val="14"/>
+                        <w:szCs w:val="16"/>
+                      </w:rPr>
+                      <w:t xml:space="preserve">Fax. </w:t>
+                    </w:r>
+                  </w:p>
+                  <w:p>
+                    <w:pPr>
+                      <w:pStyle w:val="Piedepgina"/>
+                      <w:jc w:val="right"/>
+                      <w:rPr>
+                        <w:rFonts w:ascii="Gill Sans MT" w:hAnsi="Gill Sans MT" w:cs="Tahoma"/>
+                        <w:color w:val="034694"/>
+                        <w:sz w:val="14"/>
+                        <w:szCs w:val="16"/>
+                      </w:rPr>
+                    </w:pPr>
+                    <w:r>
+                      <w:rPr>
+                        <w:rFonts w:ascii="Gill Sans MT" w:hAnsi="Gill Sans MT" w:cs="Tahoma"/>
+                        <w:color w:val="034694"/>
+                        <w:sz w:val="14"/>
+                        <w:szCs w:val="16"/>
+                      </w:rPr>
+                      <w:t>(921) 21.15714</w:t>
+                    </w:r>
+                  </w:p>
+                  <w:p>
+                    <w:pPr>
+                      <w:pStyle w:val="Piedepgina"/>
+                      <w:jc w:val="right"/>
+                      <w:rPr>
+                        <w:rFonts w:ascii="Gill Sans MT" w:hAnsi="Gill Sans MT" w:cs="Tahoma"/>
+                        <w:color w:val="009F47"/>
+                        <w:sz w:val="14"/>
+                        <w:szCs w:val="16"/>
+                      </w:rPr>
+                    </w:pPr>
+                  </w:p>
+                  <w:p>
+                    <w:pPr>
+                      <w:pStyle w:val="Piedepgina"/>
+                      <w:jc w:val="right"/>
+                      <w:rPr>
+                        <w:rFonts w:ascii="Gill Sans MT" w:hAnsi="Gill Sans MT" w:cs="Tahoma"/>
+                        <w:sz w:val="14"/>
+                        <w:szCs w:val="16"/>
+                      </w:rPr>
+                    </w:pPr>
+                    <w:r>
+                      <w:rPr>
+                        <w:rFonts w:ascii="Gill Sans MT" w:hAnsi="Gill Sans MT" w:cs="Tahoma"/>
+                        <w:color w:val="009F47"/>
+                        <w:sz w:val="14"/>
+                        <w:szCs w:val="16"/>
+                      </w:rPr>
+                      <w:t>Correo electrónico</w:t>
+                    </w:r>
+                    <w:r>
+                      <w:rPr>
+                        <w:rFonts w:ascii="Gill Sans MT" w:hAnsi="Gill Sans MT" w:cs="Tahoma"/>
+                        <w:sz w:val="14"/>
+                        <w:szCs w:val="16"/>
+                      </w:rPr>
+                      <w:t xml:space="preserve"> </w:t>
+                    </w:r>
+                  </w:p>
+                  <w:p>
+                    <w:pPr>
+                      <w:pStyle w:val="Piedepgina"/>
+                      <w:jc w:val="right"/>
+                      <w:rPr>
+                        <w:rFonts w:ascii="Gill Sans MT" w:hAnsi="Gill Sans MT" w:cs="Tahoma"/>
+                        <w:color w:val="034694"/>
+                        <w:sz w:val="14"/>
+                        <w:szCs w:val="16"/>
+                      </w:rPr>
+                    </w:pPr>
+                    <w:hyperlink r:id="rId4" w:history="1">
+                      <w:r>
+                        <w:rPr>
+                          <w:rStyle w:val="Hipervnculo"/>
+                          <w:rFonts w:ascii="Gill Sans MT" w:hAnsi="Gill Sans MT" w:cs="Tahoma"/>
+                          <w:color w:val="034694"/>
+                          <w:sz w:val="14"/>
+                          <w:szCs w:val="16"/>
+                        </w:rPr>
+                        <w:t>fcacoatza@uv.mx</w:t>
+                      </w:r>
+                    </w:hyperlink>
+                    <w:r>
+                      <w:rPr>
+                        <w:rFonts w:ascii="Gill Sans MT" w:hAnsi="Gill Sans MT" w:cs="Tahoma"/>
+                        <w:color w:val="034694"/>
+                        <w:sz w:val="14"/>
+                        <w:szCs w:val="16"/>
+                      </w:rPr>
+                      <w:t xml:space="preserve"> </w:t>
+                    </w:r>
+                  </w:p>
+                  <w:p>
+                    <w:pPr>
+                      <w:pStyle w:val="Piedepgina"/>
+                      <w:jc w:val="right"/>
+                      <w:rPr>
+                        <w:rFonts w:ascii="Gill Sans MT" w:hAnsi="Gill Sans MT" w:cs="Tahoma"/>
+                        <w:color w:val="034694"/>
+                        <w:sz w:val="14"/>
+                        <w:szCs w:val="16"/>
+                      </w:rPr>
+                    </w:pPr>
+                  </w:p>
+                  <w:p>
+                    <w:pPr>
+                      <w:pStyle w:val="Piedepgina"/>
+                      <w:jc w:val="right"/>
+                      <w:rPr>
+                        <w:rFonts w:ascii="Gill Sans MT" w:hAnsi="Gill Sans MT" w:cs="Tahoma"/>
+                        <w:sz w:val="14"/>
+                        <w:szCs w:val="16"/>
+                      </w:rPr>
+                    </w:pPr>
+                    <w:r>
+                      <w:rPr>
+                        <w:rFonts w:ascii="Gill Sans MT" w:hAnsi="Gill Sans MT" w:cs="Tahoma"/>
+                        <w:color w:val="009F47"/>
+                        <w:sz w:val="14"/>
+                        <w:szCs w:val="16"/>
+                      </w:rPr>
+                      <w:t>Portal internet</w:t>
+                    </w:r>
+                  </w:p>
+                  <w:p>
+                    <w:pPr>
+                      <w:pStyle w:val="Piedepgina"/>
+                      <w:jc w:val="right"/>
+                      <w:rPr>
+                        <w:rFonts w:ascii="Georgia" w:hAnsi="Georgia" w:cs="Arial"/>
+                        <w:color w:val="034694"/>
+                        <w:sz w:val="12"/>
+                        <w:szCs w:val="14"/>
+                      </w:rPr>
+                    </w:pPr>
+                    <w:hyperlink r:id="rId5" w:history="1">
+                      <w:r>
+                        <w:rPr>
+                          <w:rStyle w:val="Hipervnculo"/>
+                          <w:rFonts w:ascii="Gill Sans MT" w:hAnsi="Gill Sans MT" w:cs="Tahoma"/>
+                          <w:color w:val="034694"/>
+                          <w:sz w:val="12"/>
+                          <w:szCs w:val="14"/>
+                        </w:rPr>
+                        <w:t>www.uv.mx/coatza/admon</w:t>
+                      </w:r>
+                    </w:hyperlink>
+                    <w:r>
+                      <w:rPr>
+                        <w:rFonts w:ascii="Gill Sans MT" w:hAnsi="Gill Sans MT" w:cs="Tahoma"/>
+                        <w:color w:val="034694"/>
+                        <w:sz w:val="12"/>
+                        <w:szCs w:val="14"/>
+                      </w:rPr>
+                      <w:t xml:space="preserve"> </w:t>
+                    </w:r>
+                    <w:r>
+                      <w:rPr>
+                        <w:rFonts w:ascii="Tahoma" w:hAnsi="Tahoma" w:cs="Tahoma"/>
+                        <w:color w:val="034694"/>
+                        <w:sz w:val="12"/>
+                        <w:szCs w:val="14"/>
+                      </w:rPr>
+                      <w:t xml:space="preserve">  </w:t>
+                    </w:r>
+                  </w:p>
+                  <w:p>
+                    <w:pPr>
+                      <w:rPr>
+                        <w:rFonts w:ascii="Georgia" w:hAnsi="Georgia"/>
+                        <w:sz w:val="16"/>
+                        <w:szCs w:val="16"/>
+                      </w:rPr>
+                    </w:pPr>
+                  </w:p>
+                </w:txbxContent>
+              </v:textbox>
+            </v:shape>
+          </w:pict>
+        </mc:Fallback>
+      </mc:AlternateContent>
+    </w:r>
   </w:p>
 </w:hdr>
 </file>
 
 <file path=word/styles.xml><?xml version="1.0" encoding="utf-8"?>
-<w:styles xmlns:mc="http://schemas.openxmlformats.org/markup-compatibility/2006" xmlns:r="http://schemas.openxmlformats.org/officeDocument/2006/relationships" xmlns:w="http://schemas.openxmlformats.org/wordprocessingml/2006/main" xmlns:w14="http://schemas.microsoft.com/office/word/2010/wordml" xmlns:w15="http://schemas.microsoft.com/office/word/2012/wordml" mc:Ignorable="w14 w15">
+<w:styles xmlns:mc="http://schemas.openxmlformats.org/markup-compatibility/2006" xmlns:r="http://schemas.openxmlformats.org/officeDocument/2006/relationships" xmlns:w="http://schemas.openxmlformats.org/wordprocessingml/2006/main" xmlns:w14="http://schemas.microsoft.com/office/word/2010/wordml" xmlns:w15="http://schemas.microsoft.com/office/word/2012/wordml" xmlns:w16cex="http://schemas.microsoft.com/office/word/2018/wordml/cex" xmlns:w16cid="http://schemas.microsoft.com/office/word/2016/wordml/cid" xmlns:w16="http://schemas.microsoft.com/office/word/2018/wordml" xmlns:w16sdtdh="http://schemas.microsoft.com/office/word/2020/wordml/sdtdatahash" xmlns:w16se="http://schemas.microsoft.com/office/word/2015/wordml/symex" mc:Ignorable="w14 w15 w16se w16cid w16 w16cex w16sdtdh">
   <w:docDefaults>
     <w:rPrDefault>
       <w:rPr>
-        <w:rFonts w:ascii="Arial" w:eastAsia="Arial" w:hAnsi="Arial" w:cs="Arial"/>
-        <w:sz w:val="22"/>
-        <w:szCs w:val="22"/>
-        <w:lang w:val="es-MX" w:eastAsia="es-MX" w:bidi="ar-SA"/>
+        <w:rFonts w:asciiTheme="minorHAnsi" w:eastAsiaTheme="minorEastAsia" w:hAnsiTheme="minorHAnsi" w:cstheme="minorBidi"/>
+        <w:sz w:val="24"/>
+        <w:szCs w:val="24"/>
+        <w:lang w:val="es-ES_tradnl" w:eastAsia="es-ES" w:bidi="ar-SA"/>
       </w:rPr>
     </w:rPrDefault>
-    <w:pPrDefault>
-      <w:pPr>
-        <w:spacing w:line="276" w:lineRule="auto"/>
-      </w:pPr>
-    </w:pPrDefault>
+    <w:pPrDefault/>
   </w:docDefaults>
-  <w:latentStyles w:defLockedState="0" w:defUIPriority="99" w:defSemiHidden="0" w:defUnhideWhenUsed="0" w:defQFormat="0" w:count="371">
+  <w:latentStyles w:defLockedState="0" w:defUIPriority="99" w:defSemiHidden="0" w:defUnhideWhenUsed="0" w:defQFormat="0" w:count="376">
     <w:lsdException w:name="Normal" w:uiPriority="0" w:qFormat="1"/>
     <w:lsdException w:name="heading 1" w:uiPriority="9" w:qFormat="1"/>
     <w:lsdException w:name="heading 2" w:semiHidden="1" w:uiPriority="9" w:unhideWhenUsed="1" w:qFormat="1"/>
@@ -400,7 +1716,7 @@
     <w:lsdException w:name="footnote text" w:semiHidden="1" w:unhideWhenUsed="1"/>
     <w:lsdException w:name="annotation text" w:semiHidden="1" w:unhideWhenUsed="1"/>
     <w:lsdException w:name="header" w:semiHidden="1" w:unhideWhenUsed="1"/>
-    <w:lsdException w:name="footer" w:semiHidden="1" w:unhideWhenUsed="1"/>
+    <w:lsdException w:name="footer" w:semiHidden="1" w:uiPriority="0" w:unhideWhenUsed="1"/>
     <w:lsdException w:name="index heading" w:semiHidden="1" w:unhideWhenUsed="1"/>
     <w:lsdException w:name="caption" w:semiHidden="1" w:uiPriority="35" w:unhideWhenUsed="1" w:qFormat="1"/>
     <w:lsdException w:name="table of figures" w:semiHidden="1" w:unhideWhenUsed="1"/>
@@ -453,7 +1769,7 @@
     <w:lsdException w:name="Body Text Indent 2" w:semiHidden="1" w:unhideWhenUsed="1"/>
     <w:lsdException w:name="Body Text Indent 3" w:semiHidden="1" w:unhideWhenUsed="1"/>
     <w:lsdException w:name="Block Text" w:semiHidden="1" w:unhideWhenUsed="1"/>
-    <w:lsdException w:name="Hyperlink" w:semiHidden="1" w:unhideWhenUsed="1"/>
+    <w:lsdException w:name="Hyperlink" w:semiHidden="1" w:uiPriority="0" w:unhideWhenUsed="1"/>
     <w:lsdException w:name="FollowedHyperlink" w:semiHidden="1" w:unhideWhenUsed="1"/>
     <w:lsdException w:name="Strong" w:uiPriority="22" w:qFormat="1"/>
     <w:lsdException w:name="Emphasis" w:uiPriority="20" w:qFormat="1"/>
@@ -522,7 +1838,7 @@
     <w:lsdException w:name="Table Web 2" w:semiHidden="1" w:unhideWhenUsed="1"/>
     <w:lsdException w:name="Table Web 3" w:semiHidden="1" w:unhideWhenUsed="1"/>
     <w:lsdException w:name="Balloon Text" w:semiHidden="1" w:unhideWhenUsed="1"/>
-    <w:lsdException w:name="Table Grid" w:uiPriority="39"/>
+    <w:lsdException w:name="Table Grid" w:uiPriority="59"/>
     <w:lsdException w:name="Table Theme" w:semiHidden="1" w:unhideWhenUsed="1"/>
     <w:lsdException w:name="Placeholder Text" w:semiHidden="1"/>
     <w:lsdException w:name="No Spacing" w:uiPriority="1" w:qFormat="1"/>
@@ -635,15 +1951,6 @@
     <w:lsdException w:name="Book Title" w:uiPriority="33" w:qFormat="1"/>
     <w:lsdException w:name="Bibliography" w:semiHidden="1" w:uiPriority="37" w:unhideWhenUsed="1"/>
     <w:lsdException w:name="TOC Heading" w:semiHidden="1" w:uiPriority="39" w:unhideWhenUsed="1" w:qFormat="1"/>
-    <w:lsdException w:name="Plain Table 1" w:uiPriority="41"/>
-    <w:lsdException w:name="Plain Table 2" w:uiPriority="42"/>
-    <w:lsdException w:name="Plain Table 3" w:uiPriority="43"/>
-    <w:lsdException w:name="Plain Table 4" w:uiPriority="44"/>
-    <w:lsdException w:name="Plain Table 5" w:uiPriority="45"/>
-    <w:lsdException w:name="Grid Table Light" w:uiPriority="40"/>
-    <w:lsdException w:name="Grid Table 1 Light" w:uiPriority="46"/>
-    <w:lsdException w:name="Grid Table 2" w:uiPriority="47"/>
-    <w:lsdException w:name="Grid Table 3" w:uiPriority="48"/>
     <w:lsdException w:name="Grid Table 4" w:uiPriority="49"/>
     <w:lsdException w:name="Grid Table 5 Dark" w:uiPriority="50"/>
     <w:lsdException w:name="Grid Table 6 Colorful" w:uiPriority="51"/>
@@ -739,99 +2046,19 @@
     <w:lsdException w:name="List Table 5 Dark Accent 6" w:uiPriority="50"/>
     <w:lsdException w:name="List Table 6 Colorful Accent 6" w:uiPriority="51"/>
     <w:lsdException w:name="List Table 7 Colorful Accent 6" w:uiPriority="52"/>
+    <w:lsdException w:name="Mention" w:semiHidden="1" w:unhideWhenUsed="1"/>
+    <w:lsdException w:name="Smart Hyperlink" w:semiHidden="1" w:unhideWhenUsed="1"/>
+    <w:lsdException w:name="Hashtag" w:semiHidden="1" w:unhideWhenUsed="1"/>
+    <w:lsdException w:name="Unresolved Mention" w:semiHidden="1" w:unhideWhenUsed="1"/>
+    <w:lsdException w:name="Smart Link" w:semiHidden="1" w:unhideWhenUsed="1"/>
   </w:latentStyles>
   <w:style w:type="paragraph" w:default="1" w:styleId="Normal">
     <w:name w:val="Normal"/>
-  </w:style>
-  <w:style w:type="paragraph" w:styleId="Ttulo1">
-    <w:name w:val="heading 1"/>
-    <w:basedOn w:val="Normal"/>
-    <w:next w:val="Normal"/>
-    <w:pPr>
-      <w:keepNext/>
-      <w:keepLines/>
-      <w:spacing w:before="400" w:after="120"/>
-      <w:outlineLvl w:val="0"/>
-    </w:pPr>
+    <w:qFormat/>
+    <w:rsid w:val="00EC7E7B"/>
     <w:rPr>
-      <w:sz w:val="40"/>
-      <w:szCs w:val="40"/>
-    </w:rPr>
-  </w:style>
-  <w:style w:type="paragraph" w:styleId="Ttulo2">
-    <w:name w:val="heading 2"/>
-    <w:basedOn w:val="Normal"/>
-    <w:next w:val="Normal"/>
-    <w:pPr>
-      <w:keepNext/>
-      <w:keepLines/>
-      <w:spacing w:before="360" w:after="120"/>
-      <w:outlineLvl w:val="1"/>
-    </w:pPr>
-    <w:rPr>
-      <w:sz w:val="32"/>
-      <w:szCs w:val="32"/>
-    </w:rPr>
-  </w:style>
-  <w:style w:type="paragraph" w:styleId="Ttulo3">
-    <w:name w:val="heading 3"/>
-    <w:basedOn w:val="Normal"/>
-    <w:next w:val="Normal"/>
-    <w:pPr>
-      <w:keepNext/>
-      <w:keepLines/>
-      <w:spacing w:before="320" w:after="80"/>
-      <w:outlineLvl w:val="2"/>
-    </w:pPr>
-    <w:rPr>
-      <w:color w:val="434343"/>
-      <w:sz w:val="28"/>
-      <w:szCs w:val="28"/>
-    </w:rPr>
-  </w:style>
-  <w:style w:type="paragraph" w:styleId="Ttulo4">
-    <w:name w:val="heading 4"/>
-    <w:basedOn w:val="Normal"/>
-    <w:next w:val="Normal"/>
-    <w:pPr>
-      <w:keepNext/>
-      <w:keepLines/>
-      <w:spacing w:before="280" w:after="80"/>
-      <w:outlineLvl w:val="3"/>
-    </w:pPr>
-    <w:rPr>
-      <w:color w:val="666666"/>
-      <w:sz w:val="24"/>
-      <w:szCs w:val="24"/>
-    </w:rPr>
-  </w:style>
-  <w:style w:type="paragraph" w:styleId="Ttulo5">
-    <w:name w:val="heading 5"/>
-    <w:basedOn w:val="Normal"/>
-    <w:next w:val="Normal"/>
-    <w:pPr>
-      <w:keepNext/>
-      <w:keepLines/>
-      <w:spacing w:before="240" w:after="80"/>
-      <w:outlineLvl w:val="4"/>
-    </w:pPr>
-    <w:rPr>
-      <w:color w:val="666666"/>
-    </w:rPr>
-  </w:style>
-  <w:style w:type="paragraph" w:styleId="Ttulo6">
-    <w:name w:val="heading 6"/>
-    <w:basedOn w:val="Normal"/>
-    <w:next w:val="Normal"/>
-    <w:pPr>
-      <w:keepNext/>
-      <w:keepLines/>
-      <w:spacing w:before="240" w:after="80"/>
-      <w:outlineLvl w:val="5"/>
-    </w:pPr>
-    <w:rPr>
-      <w:i/>
-      <w:color w:val="666666"/>
+      <w:rFonts w:ascii="Times New Roman" w:eastAsia="Times New Roman" w:hAnsi="Times New Roman" w:cs="Times New Roman"/>
+      <w:lang w:val="es-MX" w:eastAsia="es-MX"/>
     </w:rPr>
   </w:style>
   <w:style w:type="character" w:default="1" w:styleId="Fuentedeprrafopredeter">
@@ -861,51 +2088,117 @@
     <w:semiHidden/>
     <w:unhideWhenUsed/>
   </w:style>
-  <w:style w:type="table" w:customStyle="1" w:styleId="TableNormal">
-    <w:name w:val="Table Normal"/>
+  <w:style w:type="table" w:styleId="Tablaconcuadrcula">
+    <w:name w:val="Table Grid"/>
+    <w:basedOn w:val="Tablanormal"/>
+    <w:uiPriority w:val="59"/>
+    <w:rsid w:val="00EC7E7B"/>
+    <w:rPr>
+      <w:rFonts w:eastAsiaTheme="minorHAnsi"/>
+      <w:sz w:val="22"/>
+      <w:szCs w:val="22"/>
+      <w:lang w:val="es-MX" w:eastAsia="en-US"/>
+    </w:rPr>
     <w:tblPr>
-      <w:tblCellMar>
-        <w:top w:w="0" w:type="dxa"/>
-        <w:left w:w="0" w:type="dxa"/>
-        <w:bottom w:w="0" w:type="dxa"/>
-        <w:right w:w="0" w:type="dxa"/>
-      </w:tblCellMar>
+      <w:tblBorders>
+        <w:top w:val="single" w:sz="4" w:space="0" w:color="auto"/>
+        <w:left w:val="single" w:sz="4" w:space="0" w:color="auto"/>
+        <w:bottom w:val="single" w:sz="4" w:space="0" w:color="auto"/>
+        <w:right w:val="single" w:sz="4" w:space="0" w:color="auto"/>
+        <w:insideH w:val="single" w:sz="4" w:space="0" w:color="auto"/>
+        <w:insideV w:val="single" w:sz="4" w:space="0" w:color="auto"/>
+      </w:tblBorders>
     </w:tblPr>
   </w:style>
-  <w:style w:type="paragraph" w:styleId="Puesto">
-    <w:name w:val="Title"/>
+  <w:style w:type="paragraph" w:styleId="Encabezado">
+    <w:name w:val="header"/>
     <w:basedOn w:val="Normal"/>
-    <w:next w:val="Normal"/>
+    <w:link w:val="EncabezadoCar"/>
+    <w:uiPriority w:val="99"/>
+    <w:unhideWhenUsed/>
+    <w:rsid w:val="00F71CBB"/>
     <w:pPr>
-      <w:keepNext/>
-      <w:keepLines/>
-      <w:spacing w:after="60"/>
+      <w:tabs>
+        <w:tab w:val="center" w:pos="4252"/>
+        <w:tab w:val="right" w:pos="8504"/>
+      </w:tabs>
     </w:pPr>
+  </w:style>
+  <w:style w:type="character" w:customStyle="1" w:styleId="EncabezadoCar">
+    <w:name w:val="Encabezado Car"/>
+    <w:basedOn w:val="Fuentedeprrafopredeter"/>
+    <w:link w:val="Encabezado"/>
+    <w:uiPriority w:val="99"/>
+    <w:rsid w:val="00F71CBB"/>
     <w:rPr>
-      <w:sz w:val="52"/>
-      <w:szCs w:val="52"/>
+      <w:rFonts w:ascii="Times New Roman" w:eastAsia="Times New Roman" w:hAnsi="Times New Roman" w:cs="Times New Roman"/>
+      <w:lang w:val="es-MX" w:eastAsia="es-MX"/>
     </w:rPr>
   </w:style>
-  <w:style w:type="paragraph" w:styleId="Subttulo">
-    <w:name w:val="Subtitle"/>
+  <w:style w:type="paragraph" w:styleId="Piedepgina">
+    <w:name w:val="footer"/>
     <w:basedOn w:val="Normal"/>
-    <w:next w:val="Normal"/>
+    <w:link w:val="PiedepginaCar"/>
+    <w:unhideWhenUsed/>
+    <w:rsid w:val="00F71CBB"/>
     <w:pPr>
-      <w:keepNext/>
-      <w:keepLines/>
-      <w:spacing w:after="320"/>
+      <w:tabs>
+        <w:tab w:val="center" w:pos="4252"/>
+        <w:tab w:val="right" w:pos="8504"/>
+      </w:tabs>
     </w:pPr>
+  </w:style>
+  <w:style w:type="character" w:customStyle="1" w:styleId="PiedepginaCar">
+    <w:name w:val="Pie de página Car"/>
+    <w:basedOn w:val="Fuentedeprrafopredeter"/>
+    <w:link w:val="Piedepgina"/>
+    <w:rsid w:val="00F71CBB"/>
     <w:rPr>
-      <w:color w:val="666666"/>
-      <w:sz w:val="30"/>
-      <w:szCs w:val="30"/>
+      <w:rFonts w:ascii="Times New Roman" w:eastAsia="Times New Roman" w:hAnsi="Times New Roman" w:cs="Times New Roman"/>
+      <w:lang w:val="es-MX" w:eastAsia="es-MX"/>
+    </w:rPr>
+  </w:style>
+  <w:style w:type="character" w:styleId="Hipervnculo">
+    <w:name w:val="Hyperlink"/>
+    <w:rsid w:val="005F379F"/>
+    <w:rPr>
+      <w:color w:val="0000FF"/>
+      <w:u w:val="single"/>
+    </w:rPr>
+  </w:style>
+  <w:style w:type="paragraph" w:styleId="Textodeglobo">
+    <w:name w:val="Balloon Text"/>
+    <w:basedOn w:val="Normal"/>
+    <w:link w:val="TextodegloboCar"/>
+    <w:uiPriority w:val="99"/>
+    <w:semiHidden/>
+    <w:unhideWhenUsed/>
+    <w:rsid w:val="00FE56BE"/>
+    <w:rPr>
+      <w:rFonts w:ascii="Lucida Grande" w:hAnsi="Lucida Grande"/>
+      <w:sz w:val="18"/>
+      <w:szCs w:val="18"/>
+    </w:rPr>
+  </w:style>
+  <w:style w:type="character" w:customStyle="1" w:styleId="TextodegloboCar">
+    <w:name w:val="Texto de globo Car"/>
+    <w:basedOn w:val="Fuentedeprrafopredeter"/>
+    <w:link w:val="Textodeglobo"/>
+    <w:uiPriority w:val="99"/>
+    <w:semiHidden/>
+    <w:rsid w:val="00FE56BE"/>
+    <w:rPr>
+      <w:rFonts w:ascii="Lucida Grande" w:eastAsia="Times New Roman" w:hAnsi="Lucida Grande" w:cs="Times New Roman"/>
+      <w:sz w:val="18"/>
+      <w:szCs w:val="18"/>
+      <w:lang w:val="es-MX" w:eastAsia="es-MX"/>
     </w:rPr>
   </w:style>
 </w:styles>
 </file>
 
 <file path=word/theme/theme1.xml><?xml version="1.0" encoding="utf-8"?>
-<a:theme xmlns:a="http://schemas.openxmlformats.org/drawingml/2006/main" name="Office Theme">
+<a:theme xmlns:a="http://schemas.openxmlformats.org/drawingml/2006/main" name="Tema de Office">
   <a:themeElements>
     <a:clrScheme name="Office">
       <a:dk1>

</xml_diff>

<commit_message>
Integración de firmas en constancias
La firma y el nombre de dirección se añade a la plantilla. La plantilla tambien ha sido modificado.

Vistas y controlador modificados para proteger el acceso a la generación de constancias. Solo las constancias aprobadas pueden descargarse.
</commit_message>
<xml_diff>
--- a/public/constancias plantilla/Plantilla.docx
+++ b/public/constancias plantilla/Plantilla.docx
@@ -1,6 +1,6 @@
 
 <file path=word/document.xml><?xml version="1.0" encoding="utf-8"?>
-<w:document xmlns:wpc="http://schemas.microsoft.com/office/word/2010/wordprocessingCanvas" xmlns:cx="http://schemas.microsoft.com/office/drawing/2014/chartex" xmlns:cx1="http://schemas.microsoft.com/office/drawing/2015/9/8/chartex" xmlns:cx2="http://schemas.microsoft.com/office/drawing/2015/10/21/chartex" xmlns:cx3="http://schemas.microsoft.com/office/drawing/2016/5/9/chartex" xmlns:cx4="http://schemas.microsoft.com/office/drawing/2016/5/10/chartex" xmlns:cx5="http://schemas.microsoft.com/office/drawing/2016/5/11/chartex" xmlns:cx6="http://schemas.microsoft.com/office/drawing/2016/5/12/chartex" xmlns:cx7="http://schemas.microsoft.com/office/drawing/2016/5/13/chartex" xmlns:cx8="http://schemas.microsoft.com/office/drawing/2016/5/14/chartex" xmlns:mc="http://schemas.openxmlformats.org/markup-compatibility/2006" xmlns:aink="http://schemas.microsoft.com/office/drawing/2016/ink" xmlns:am3d="http://schemas.microsoft.com/office/drawing/2017/model3d" xmlns:o="urn:schemas-microsoft-com:office:office" xmlns:oel="http://schemas.microsoft.com/office/2019/extlst" xmlns:r="http://schemas.openxmlformats.org/officeDocument/2006/relationships" xmlns:m="http://schemas.openxmlformats.org/officeDocument/2006/math" xmlns:v="urn:schemas-microsoft-com:vml" xmlns:wp14="http://schemas.microsoft.com/office/word/2010/wordprocessingDrawing" xmlns:wp="http://schemas.openxmlformats.org/drawingml/2006/wordprocessingDrawing" xmlns:w10="urn:schemas-microsoft-com:office:word" xmlns:w="http://schemas.openxmlformats.org/wordprocessingml/2006/main" xmlns:w14="http://schemas.microsoft.com/office/word/2010/wordml" xmlns:w15="http://schemas.microsoft.com/office/word/2012/wordml" xmlns:w16cex="http://schemas.microsoft.com/office/word/2018/wordml/cex" xmlns:w16cid="http://schemas.microsoft.com/office/word/2016/wordml/cid" xmlns:w16="http://schemas.microsoft.com/office/word/2018/wordml" xmlns:w16du="http://schemas.microsoft.com/office/word/2023/wordml/word16du" xmlns:w16sdtdh="http://schemas.microsoft.com/office/word/2020/wordml/sdtdatahash" xmlns:w16se="http://schemas.microsoft.com/office/word/2015/wordml/symex" xmlns:wpg="http://schemas.microsoft.com/office/word/2010/wordprocessingGroup" xmlns:wpi="http://schemas.microsoft.com/office/word/2010/wordprocessingInk" xmlns:wne="http://schemas.microsoft.com/office/word/2006/wordml" xmlns:wps="http://schemas.microsoft.com/office/word/2010/wordprocessingShape" mc:Ignorable="w14 w15 w16se w16cid w16 w16cex w16sdtdh wp14">
+<w:document xmlns:wpc="http://schemas.microsoft.com/office/word/2010/wordprocessingCanvas" xmlns:mc="http://schemas.openxmlformats.org/markup-compatibility/2006" xmlns:o="urn:schemas-microsoft-com:office:office" xmlns:r="http://schemas.openxmlformats.org/officeDocument/2006/relationships" xmlns:m="http://schemas.openxmlformats.org/officeDocument/2006/math" xmlns:v="urn:schemas-microsoft-com:vml" xmlns:wp14="http://schemas.microsoft.com/office/word/2010/wordprocessingDrawing" xmlns:wp="http://schemas.openxmlformats.org/drawingml/2006/wordprocessingDrawing" xmlns:w10="urn:schemas-microsoft-com:office:word" xmlns:w="http://schemas.openxmlformats.org/wordprocessingml/2006/main" xmlns:w14="http://schemas.microsoft.com/office/word/2010/wordml" xmlns:w15="http://schemas.microsoft.com/office/word/2012/wordml" xmlns:wpg="http://schemas.microsoft.com/office/word/2010/wordprocessingGroup" xmlns:wpi="http://schemas.microsoft.com/office/word/2010/wordprocessingInk" xmlns:wne="http://schemas.microsoft.com/office/word/2006/wordml" xmlns:wps="http://schemas.microsoft.com/office/word/2010/wordprocessingShape" mc:Ignorable="w14 w15 wp14">
   <w:body>
     <w:p>
       <w:pPr>
@@ -209,6 +209,93 @@
           <w:rFonts w:eastAsia="Arial"/>
         </w:rPr>
       </w:pPr>
+    </w:p>
+    <w:p>
+      <w:pPr>
+        <w:rPr>
+          <w:rFonts w:eastAsia="Arial"/>
+        </w:rPr>
+      </w:pPr>
+    </w:p>
+    <w:p>
+      <w:pPr>
+        <w:rPr>
+          <w:rFonts w:eastAsia="Arial"/>
+        </w:rPr>
+      </w:pPr>
+    </w:p>
+    <w:p>
+      <w:pPr>
+        <w:jc w:val="center"/>
+        <w:rPr>
+          <w:rFonts w:ascii="Arial" w:eastAsia="Arial" w:hAnsi="Arial" w:cs="Arial"/>
+        </w:rPr>
+      </w:pPr>
+      <w:r>
+        <w:rPr>
+          <w:rFonts w:ascii="Arial" w:eastAsia="Arial" w:hAnsi="Arial" w:cs="Arial"/>
+        </w:rPr>
+        <w:t>Fi</w:t>
+      </w:r>
+      <w:r>
+        <w:rPr>
+          <w:rFonts w:ascii="Arial" w:eastAsia="Arial" w:hAnsi="Arial" w:cs="Arial"/>
+        </w:rPr>
+        <w:t>rmado por:</w:t>
+      </w:r>
+      <w:r>
+        <w:rPr>
+          <w:rFonts w:ascii="Arial" w:eastAsia="Arial" w:hAnsi="Arial" w:cs="Arial"/>
+        </w:rPr>
+        <w:br/>
+      </w:r>
+      <w:bookmarkStart w:id="0" w:name="_GoBack"/>
+      <w:r>
+        <w:rPr>
+          <w:rFonts w:ascii="Arial" w:eastAsia="Arial" w:hAnsi="Arial" w:cs="Arial"/>
+          <w:b/>
+        </w:rPr>
+        <w:t>${</w:t>
+      </w:r>
+      <w:proofErr w:type="spellStart"/>
+      <w:r>
+        <w:rPr>
+          <w:rFonts w:ascii="Arial" w:eastAsia="Arial" w:hAnsi="Arial" w:cs="Arial"/>
+          <w:b/>
+        </w:rPr>
+        <w:t>nombre_direccion</w:t>
+      </w:r>
+      <w:proofErr w:type="spellEnd"/>
+      <w:r>
+        <w:rPr>
+          <w:rFonts w:ascii="Arial" w:eastAsia="Arial" w:hAnsi="Arial" w:cs="Arial"/>
+          <w:b/>
+        </w:rPr>
+        <w:t>}</w:t>
+      </w:r>
+      <w:bookmarkEnd w:id="0"/>
+    </w:p>
+    <w:p>
+      <w:pPr>
+        <w:jc w:val="center"/>
+        <w:rPr>
+          <w:rFonts w:ascii="Arial" w:eastAsia="Arial" w:hAnsi="Arial" w:cs="Arial"/>
+        </w:rPr>
+      </w:pPr>
+    </w:p>
+    <w:p>
+      <w:pPr>
+        <w:jc w:val="center"/>
+        <w:rPr>
+          <w:rFonts w:ascii="Arial" w:eastAsia="Arial" w:hAnsi="Arial" w:cs="Arial"/>
+        </w:rPr>
+      </w:pPr>
+      <w:r>
+        <w:rPr>
+          <w:rFonts w:ascii="Arial" w:eastAsia="Arial" w:hAnsi="Arial" w:cs="Arial"/>
+        </w:rPr>
+        <w:t>${img_firma}</w:t>
+      </w:r>
     </w:p>
     <w:sectPr>
       <w:headerReference w:type="even" r:id="rId7"/>
@@ -229,7 +316,7 @@
 </file>
 
 <file path=word/endnotes.xml><?xml version="1.0" encoding="utf-8"?>
-<w:endnotes xmlns:wpc="http://schemas.microsoft.com/office/word/2010/wordprocessingCanvas" xmlns:cx="http://schemas.microsoft.com/office/drawing/2014/chartex" xmlns:cx1="http://schemas.microsoft.com/office/drawing/2015/9/8/chartex" xmlns:cx2="http://schemas.microsoft.com/office/drawing/2015/10/21/chartex" xmlns:cx3="http://schemas.microsoft.com/office/drawing/2016/5/9/chartex" xmlns:cx4="http://schemas.microsoft.com/office/drawing/2016/5/10/chartex" xmlns:cx5="http://schemas.microsoft.com/office/drawing/2016/5/11/chartex" xmlns:cx6="http://schemas.microsoft.com/office/drawing/2016/5/12/chartex" xmlns:cx7="http://schemas.microsoft.com/office/drawing/2016/5/13/chartex" xmlns:cx8="http://schemas.microsoft.com/office/drawing/2016/5/14/chartex" xmlns:mc="http://schemas.openxmlformats.org/markup-compatibility/2006" xmlns:aink="http://schemas.microsoft.com/office/drawing/2016/ink" xmlns:am3d="http://schemas.microsoft.com/office/drawing/2017/model3d" xmlns:o="urn:schemas-microsoft-com:office:office" xmlns:oel="http://schemas.microsoft.com/office/2019/extlst" xmlns:r="http://schemas.openxmlformats.org/officeDocument/2006/relationships" xmlns:m="http://schemas.openxmlformats.org/officeDocument/2006/math" xmlns:v="urn:schemas-microsoft-com:vml" xmlns:wp14="http://schemas.microsoft.com/office/word/2010/wordprocessingDrawing" xmlns:wp="http://schemas.openxmlformats.org/drawingml/2006/wordprocessingDrawing" xmlns:w10="urn:schemas-microsoft-com:office:word" xmlns:w="http://schemas.openxmlformats.org/wordprocessingml/2006/main" xmlns:w14="http://schemas.microsoft.com/office/word/2010/wordml" xmlns:w15="http://schemas.microsoft.com/office/word/2012/wordml" xmlns:w16cex="http://schemas.microsoft.com/office/word/2018/wordml/cex" xmlns:w16cid="http://schemas.microsoft.com/office/word/2016/wordml/cid" xmlns:w16="http://schemas.microsoft.com/office/word/2018/wordml" xmlns:w16du="http://schemas.microsoft.com/office/word/2023/wordml/word16du" xmlns:w16sdtdh="http://schemas.microsoft.com/office/word/2020/wordml/sdtdatahash" xmlns:w16se="http://schemas.microsoft.com/office/word/2015/wordml/symex" xmlns:wpg="http://schemas.microsoft.com/office/word/2010/wordprocessingGroup" xmlns:wpi="http://schemas.microsoft.com/office/word/2010/wordprocessingInk" xmlns:wne="http://schemas.microsoft.com/office/word/2006/wordml" xmlns:wps="http://schemas.microsoft.com/office/word/2010/wordprocessingShape" mc:Ignorable="w14 w15 w16se w16cid w16 w16cex w16sdtdh wp14">
+<w:endnotes xmlns:wpc="http://schemas.microsoft.com/office/word/2010/wordprocessingCanvas" xmlns:mc="http://schemas.openxmlformats.org/markup-compatibility/2006" xmlns:o="urn:schemas-microsoft-com:office:office" xmlns:r="http://schemas.openxmlformats.org/officeDocument/2006/relationships" xmlns:m="http://schemas.openxmlformats.org/officeDocument/2006/math" xmlns:v="urn:schemas-microsoft-com:vml" xmlns:wp14="http://schemas.microsoft.com/office/word/2010/wordprocessingDrawing" xmlns:wp="http://schemas.openxmlformats.org/drawingml/2006/wordprocessingDrawing" xmlns:w10="urn:schemas-microsoft-com:office:word" xmlns:w="http://schemas.openxmlformats.org/wordprocessingml/2006/main" xmlns:w14="http://schemas.microsoft.com/office/word/2010/wordml" xmlns:w15="http://schemas.microsoft.com/office/word/2012/wordml" xmlns:wpg="http://schemas.microsoft.com/office/word/2010/wordprocessingGroup" xmlns:wpi="http://schemas.microsoft.com/office/word/2010/wordprocessingInk" xmlns:wne="http://schemas.microsoft.com/office/word/2006/wordml" xmlns:wps="http://schemas.microsoft.com/office/word/2010/wordprocessingShape" mc:Ignorable="w14 w15 wp14">
   <w:endnote w:type="separator" w:id="-1">
     <w:p>
       <w:r>
@@ -248,7 +335,7 @@
 </file>
 
 <file path=word/footer1.xml><?xml version="1.0" encoding="utf-8"?>
-<w:ftr xmlns:wpc="http://schemas.microsoft.com/office/word/2010/wordprocessingCanvas" xmlns:cx="http://schemas.microsoft.com/office/drawing/2014/chartex" xmlns:cx1="http://schemas.microsoft.com/office/drawing/2015/9/8/chartex" xmlns:cx2="http://schemas.microsoft.com/office/drawing/2015/10/21/chartex" xmlns:cx3="http://schemas.microsoft.com/office/drawing/2016/5/9/chartex" xmlns:cx4="http://schemas.microsoft.com/office/drawing/2016/5/10/chartex" xmlns:cx5="http://schemas.microsoft.com/office/drawing/2016/5/11/chartex" xmlns:cx6="http://schemas.microsoft.com/office/drawing/2016/5/12/chartex" xmlns:cx7="http://schemas.microsoft.com/office/drawing/2016/5/13/chartex" xmlns:cx8="http://schemas.microsoft.com/office/drawing/2016/5/14/chartex" xmlns:mc="http://schemas.openxmlformats.org/markup-compatibility/2006" xmlns:aink="http://schemas.microsoft.com/office/drawing/2016/ink" xmlns:am3d="http://schemas.microsoft.com/office/drawing/2017/model3d" xmlns:o="urn:schemas-microsoft-com:office:office" xmlns:oel="http://schemas.microsoft.com/office/2019/extlst" xmlns:r="http://schemas.openxmlformats.org/officeDocument/2006/relationships" xmlns:m="http://schemas.openxmlformats.org/officeDocument/2006/math" xmlns:v="urn:schemas-microsoft-com:vml" xmlns:wp14="http://schemas.microsoft.com/office/word/2010/wordprocessingDrawing" xmlns:wp="http://schemas.openxmlformats.org/drawingml/2006/wordprocessingDrawing" xmlns:w10="urn:schemas-microsoft-com:office:word" xmlns:w="http://schemas.openxmlformats.org/wordprocessingml/2006/main" xmlns:w14="http://schemas.microsoft.com/office/word/2010/wordml" xmlns:w15="http://schemas.microsoft.com/office/word/2012/wordml" xmlns:w16cex="http://schemas.microsoft.com/office/word/2018/wordml/cex" xmlns:w16cid="http://schemas.microsoft.com/office/word/2016/wordml/cid" xmlns:w16="http://schemas.microsoft.com/office/word/2018/wordml" xmlns:w16du="http://schemas.microsoft.com/office/word/2023/wordml/word16du" xmlns:w16sdtdh="http://schemas.microsoft.com/office/word/2020/wordml/sdtdatahash" xmlns:w16se="http://schemas.microsoft.com/office/word/2015/wordml/symex" xmlns:wpg="http://schemas.microsoft.com/office/word/2010/wordprocessingGroup" xmlns:wpi="http://schemas.microsoft.com/office/word/2010/wordprocessingInk" xmlns:wne="http://schemas.microsoft.com/office/word/2006/wordml" xmlns:wps="http://schemas.microsoft.com/office/word/2010/wordprocessingShape" mc:Ignorable="w14 w15 w16se w16cid w16 w16cex w16sdtdh wp14">
+<w:ftr xmlns:wpc="http://schemas.microsoft.com/office/word/2010/wordprocessingCanvas" xmlns:mc="http://schemas.openxmlformats.org/markup-compatibility/2006" xmlns:o="urn:schemas-microsoft-com:office:office" xmlns:r="http://schemas.openxmlformats.org/officeDocument/2006/relationships" xmlns:m="http://schemas.openxmlformats.org/officeDocument/2006/math" xmlns:v="urn:schemas-microsoft-com:vml" xmlns:wp14="http://schemas.microsoft.com/office/word/2010/wordprocessingDrawing" xmlns:wp="http://schemas.openxmlformats.org/drawingml/2006/wordprocessingDrawing" xmlns:w10="urn:schemas-microsoft-com:office:word" xmlns:w="http://schemas.openxmlformats.org/wordprocessingml/2006/main" xmlns:w14="http://schemas.microsoft.com/office/word/2010/wordml" xmlns:w15="http://schemas.microsoft.com/office/word/2012/wordml" xmlns:wpg="http://schemas.microsoft.com/office/word/2010/wordprocessingGroup" xmlns:wpi="http://schemas.microsoft.com/office/word/2010/wordprocessingInk" xmlns:wne="http://schemas.microsoft.com/office/word/2006/wordml" xmlns:wps="http://schemas.microsoft.com/office/word/2010/wordprocessingShape" mc:Ignorable="w14 w15 wp14">
   <w:p>
     <w:pPr>
       <w:pStyle w:val="Piedepgina"/>
@@ -258,7 +345,7 @@
 </file>
 
 <file path=word/footer2.xml><?xml version="1.0" encoding="utf-8"?>
-<w:ftr xmlns:wpc="http://schemas.microsoft.com/office/word/2010/wordprocessingCanvas" xmlns:cx="http://schemas.microsoft.com/office/drawing/2014/chartex" xmlns:cx1="http://schemas.microsoft.com/office/drawing/2015/9/8/chartex" xmlns:cx2="http://schemas.microsoft.com/office/drawing/2015/10/21/chartex" xmlns:cx3="http://schemas.microsoft.com/office/drawing/2016/5/9/chartex" xmlns:cx4="http://schemas.microsoft.com/office/drawing/2016/5/10/chartex" xmlns:cx5="http://schemas.microsoft.com/office/drawing/2016/5/11/chartex" xmlns:cx6="http://schemas.microsoft.com/office/drawing/2016/5/12/chartex" xmlns:cx7="http://schemas.microsoft.com/office/drawing/2016/5/13/chartex" xmlns:cx8="http://schemas.microsoft.com/office/drawing/2016/5/14/chartex" xmlns:mc="http://schemas.openxmlformats.org/markup-compatibility/2006" xmlns:aink="http://schemas.microsoft.com/office/drawing/2016/ink" xmlns:am3d="http://schemas.microsoft.com/office/drawing/2017/model3d" xmlns:o="urn:schemas-microsoft-com:office:office" xmlns:oel="http://schemas.microsoft.com/office/2019/extlst" xmlns:r="http://schemas.openxmlformats.org/officeDocument/2006/relationships" xmlns:m="http://schemas.openxmlformats.org/officeDocument/2006/math" xmlns:v="urn:schemas-microsoft-com:vml" xmlns:wp14="http://schemas.microsoft.com/office/word/2010/wordprocessingDrawing" xmlns:wp="http://schemas.openxmlformats.org/drawingml/2006/wordprocessingDrawing" xmlns:w10="urn:schemas-microsoft-com:office:word" xmlns:w="http://schemas.openxmlformats.org/wordprocessingml/2006/main" xmlns:w14="http://schemas.microsoft.com/office/word/2010/wordml" xmlns:w15="http://schemas.microsoft.com/office/word/2012/wordml" xmlns:w16cex="http://schemas.microsoft.com/office/word/2018/wordml/cex" xmlns:w16cid="http://schemas.microsoft.com/office/word/2016/wordml/cid" xmlns:w16="http://schemas.microsoft.com/office/word/2018/wordml" xmlns:w16du="http://schemas.microsoft.com/office/word/2023/wordml/word16du" xmlns:w16sdtdh="http://schemas.microsoft.com/office/word/2020/wordml/sdtdatahash" xmlns:w16se="http://schemas.microsoft.com/office/word/2015/wordml/symex" xmlns:wpg="http://schemas.microsoft.com/office/word/2010/wordprocessingGroup" xmlns:wpi="http://schemas.microsoft.com/office/word/2010/wordprocessingInk" xmlns:wne="http://schemas.microsoft.com/office/word/2006/wordml" xmlns:wps="http://schemas.microsoft.com/office/word/2010/wordprocessingShape" mc:Ignorable="w14 w15 w16se w16cid w16 w16cex w16sdtdh wp14">
+<w:ftr xmlns:wpc="http://schemas.microsoft.com/office/word/2010/wordprocessingCanvas" xmlns:mc="http://schemas.openxmlformats.org/markup-compatibility/2006" xmlns:o="urn:schemas-microsoft-com:office:office" xmlns:r="http://schemas.openxmlformats.org/officeDocument/2006/relationships" xmlns:m="http://schemas.openxmlformats.org/officeDocument/2006/math" xmlns:v="urn:schemas-microsoft-com:vml" xmlns:wp14="http://schemas.microsoft.com/office/word/2010/wordprocessingDrawing" xmlns:wp="http://schemas.openxmlformats.org/drawingml/2006/wordprocessingDrawing" xmlns:w10="urn:schemas-microsoft-com:office:word" xmlns:w="http://schemas.openxmlformats.org/wordprocessingml/2006/main" xmlns:w14="http://schemas.microsoft.com/office/word/2010/wordml" xmlns:w15="http://schemas.microsoft.com/office/word/2012/wordml" xmlns:wpg="http://schemas.microsoft.com/office/word/2010/wordprocessingGroup" xmlns:wpi="http://schemas.microsoft.com/office/word/2010/wordprocessingInk" xmlns:wne="http://schemas.microsoft.com/office/word/2006/wordml" xmlns:wps="http://schemas.microsoft.com/office/word/2010/wordprocessingShape" mc:Ignorable="w14 w15 wp14">
   <w:p>
     <w:pPr>
       <w:pStyle w:val="Piedepgina"/>
@@ -347,25 +434,7 @@
                               <w:color w:val="034694"/>
                               <w:sz w:val="14"/>
                             </w:rPr>
-                            <w:t xml:space="preserve">Av. </w:t>
-                          </w:r>
-                          <w:proofErr w:type="gramStart"/>
-                          <w:r>
-                            <w:rPr>
-                              <w:rFonts w:ascii="Gill Sans" w:eastAsia="Gill Sans" w:hAnsi="Gill Sans" w:cs="Gill Sans"/>
-                              <w:color w:val="034694"/>
-                              <w:sz w:val="14"/>
-                            </w:rPr>
-                            <w:t>Universidad  Km.</w:t>
-                          </w:r>
-                          <w:proofErr w:type="gramEnd"/>
-                          <w:r>
-                            <w:rPr>
-                              <w:rFonts w:ascii="Gill Sans" w:eastAsia="Gill Sans" w:hAnsi="Gill Sans" w:cs="Gill Sans"/>
-                              <w:color w:val="034694"/>
-                              <w:sz w:val="14"/>
-                            </w:rPr>
-                            <w:t xml:space="preserve"> 7.5</w:t>
+                            <w:t>Av. Universidad  Km. 7.5</w:t>
                           </w:r>
                         </w:p>
                         <w:p>
@@ -671,7 +740,7 @@
             </wp:anchor>
           </w:drawing>
         </mc:Choice>
-        <mc:Fallback>
+        <mc:Fallback xmlns:cx="http://schemas.microsoft.com/office/drawing/2014/chartex" xmlns:cx1="http://schemas.microsoft.com/office/drawing/2015/9/8/chartex" xmlns:cx2="http://schemas.microsoft.com/office/drawing/2015/10/21/chartex" xmlns:cx3="http://schemas.microsoft.com/office/drawing/2016/5/9/chartex" xmlns:cx4="http://schemas.microsoft.com/office/drawing/2016/5/10/chartex" xmlns:cx5="http://schemas.microsoft.com/office/drawing/2016/5/11/chartex" xmlns:cx6="http://schemas.microsoft.com/office/drawing/2016/5/12/chartex" xmlns:cx7="http://schemas.microsoft.com/office/drawing/2016/5/13/chartex" xmlns:cx8="http://schemas.microsoft.com/office/drawing/2016/5/14/chartex" xmlns:aink="http://schemas.microsoft.com/office/drawing/2016/ink" xmlns:am3d="http://schemas.microsoft.com/office/drawing/2017/model3d" xmlns:oel="http://schemas.microsoft.com/office/2019/extlst" xmlns:w16cex="http://schemas.microsoft.com/office/word/2018/wordml/cex" xmlns:w16cid="http://schemas.microsoft.com/office/word/2016/wordml/cid" xmlns:w16="http://schemas.microsoft.com/office/word/2018/wordml" xmlns:w16du="http://schemas.microsoft.com/office/word/2023/wordml/word16du" xmlns:w16sdtdh="http://schemas.microsoft.com/office/word/2020/wordml/sdtdatahash" xmlns:w16se="http://schemas.microsoft.com/office/word/2015/wordml/symex">
           <w:pict>
             <v:rect w14:anchorId="4D577374" id="Shape 1" o:spid="_x0000_s1027" style="position:absolute;margin-left:-16.25pt;margin-top:190.65pt;width:101.4pt;height:178.55pt;z-index:5;visibility:visible;mso-wrap-style:square;mso-width-percent:0;mso-height-percent:0;mso-wrap-distance-left:0;mso-wrap-distance-top:0;mso-wrap-distance-right:0;mso-wrap-distance-bottom:0;mso-position-horizontal:absolute;mso-position-horizontal-relative:left-margin-area;mso-position-vertical:absolute;mso-position-vertical-relative:margin;mso-width-percent:0;mso-height-percent:0;mso-width-relative:margin;mso-height-relative:margin;v-text-anchor:top" o:gfxdata="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" o:allowincell="f" filled="f" stroked="f" strokeweight="0">
               <v:textbox>
@@ -1159,7 +1228,7 @@
 </file>
 
 <file path=word/footer3.xml><?xml version="1.0" encoding="utf-8"?>
-<w:ftr xmlns:wpc="http://schemas.microsoft.com/office/word/2010/wordprocessingCanvas" xmlns:cx="http://schemas.microsoft.com/office/drawing/2014/chartex" xmlns:cx1="http://schemas.microsoft.com/office/drawing/2015/9/8/chartex" xmlns:cx2="http://schemas.microsoft.com/office/drawing/2015/10/21/chartex" xmlns:cx3="http://schemas.microsoft.com/office/drawing/2016/5/9/chartex" xmlns:cx4="http://schemas.microsoft.com/office/drawing/2016/5/10/chartex" xmlns:cx5="http://schemas.microsoft.com/office/drawing/2016/5/11/chartex" xmlns:cx6="http://schemas.microsoft.com/office/drawing/2016/5/12/chartex" xmlns:cx7="http://schemas.microsoft.com/office/drawing/2016/5/13/chartex" xmlns:cx8="http://schemas.microsoft.com/office/drawing/2016/5/14/chartex" xmlns:mc="http://schemas.openxmlformats.org/markup-compatibility/2006" xmlns:aink="http://schemas.microsoft.com/office/drawing/2016/ink" xmlns:am3d="http://schemas.microsoft.com/office/drawing/2017/model3d" xmlns:o="urn:schemas-microsoft-com:office:office" xmlns:oel="http://schemas.microsoft.com/office/2019/extlst" xmlns:r="http://schemas.openxmlformats.org/officeDocument/2006/relationships" xmlns:m="http://schemas.openxmlformats.org/officeDocument/2006/math" xmlns:v="urn:schemas-microsoft-com:vml" xmlns:wp14="http://schemas.microsoft.com/office/word/2010/wordprocessingDrawing" xmlns:wp="http://schemas.openxmlformats.org/drawingml/2006/wordprocessingDrawing" xmlns:w10="urn:schemas-microsoft-com:office:word" xmlns:w="http://schemas.openxmlformats.org/wordprocessingml/2006/main" xmlns:w14="http://schemas.microsoft.com/office/word/2010/wordml" xmlns:w15="http://schemas.microsoft.com/office/word/2012/wordml" xmlns:w16cex="http://schemas.microsoft.com/office/word/2018/wordml/cex" xmlns:w16cid="http://schemas.microsoft.com/office/word/2016/wordml/cid" xmlns:w16="http://schemas.microsoft.com/office/word/2018/wordml" xmlns:w16du="http://schemas.microsoft.com/office/word/2023/wordml/word16du" xmlns:w16sdtdh="http://schemas.microsoft.com/office/word/2020/wordml/sdtdatahash" xmlns:w16se="http://schemas.microsoft.com/office/word/2015/wordml/symex" xmlns:wpg="http://schemas.microsoft.com/office/word/2010/wordprocessingGroup" xmlns:wpi="http://schemas.microsoft.com/office/word/2010/wordprocessingInk" xmlns:wne="http://schemas.microsoft.com/office/word/2006/wordml" xmlns:wps="http://schemas.microsoft.com/office/word/2010/wordprocessingShape" mc:Ignorable="w14 w15 w16se w16cid w16 w16cex w16sdtdh wp14">
+<w:ftr xmlns:wpc="http://schemas.microsoft.com/office/word/2010/wordprocessingCanvas" xmlns:mc="http://schemas.openxmlformats.org/markup-compatibility/2006" xmlns:o="urn:schemas-microsoft-com:office:office" xmlns:r="http://schemas.openxmlformats.org/officeDocument/2006/relationships" xmlns:m="http://schemas.openxmlformats.org/officeDocument/2006/math" xmlns:v="urn:schemas-microsoft-com:vml" xmlns:wp14="http://schemas.microsoft.com/office/word/2010/wordprocessingDrawing" xmlns:wp="http://schemas.openxmlformats.org/drawingml/2006/wordprocessingDrawing" xmlns:w10="urn:schemas-microsoft-com:office:word" xmlns:w="http://schemas.openxmlformats.org/wordprocessingml/2006/main" xmlns:w14="http://schemas.microsoft.com/office/word/2010/wordml" xmlns:w15="http://schemas.microsoft.com/office/word/2012/wordml" xmlns:wpg="http://schemas.microsoft.com/office/word/2010/wordprocessingGroup" xmlns:wpi="http://schemas.microsoft.com/office/word/2010/wordprocessingInk" xmlns:wne="http://schemas.microsoft.com/office/word/2006/wordml" xmlns:wps="http://schemas.microsoft.com/office/word/2010/wordprocessingShape" mc:Ignorable="w14 w15 wp14">
   <w:p>
     <w:pPr>
       <w:pStyle w:val="Piedepgina"/>
@@ -1169,7 +1238,7 @@
 </file>
 
 <file path=word/footnotes.xml><?xml version="1.0" encoding="utf-8"?>
-<w:footnotes xmlns:wpc="http://schemas.microsoft.com/office/word/2010/wordprocessingCanvas" xmlns:cx="http://schemas.microsoft.com/office/drawing/2014/chartex" xmlns:cx1="http://schemas.microsoft.com/office/drawing/2015/9/8/chartex" xmlns:cx2="http://schemas.microsoft.com/office/drawing/2015/10/21/chartex" xmlns:cx3="http://schemas.microsoft.com/office/drawing/2016/5/9/chartex" xmlns:cx4="http://schemas.microsoft.com/office/drawing/2016/5/10/chartex" xmlns:cx5="http://schemas.microsoft.com/office/drawing/2016/5/11/chartex" xmlns:cx6="http://schemas.microsoft.com/office/drawing/2016/5/12/chartex" xmlns:cx7="http://schemas.microsoft.com/office/drawing/2016/5/13/chartex" xmlns:cx8="http://schemas.microsoft.com/office/drawing/2016/5/14/chartex" xmlns:mc="http://schemas.openxmlformats.org/markup-compatibility/2006" xmlns:aink="http://schemas.microsoft.com/office/drawing/2016/ink" xmlns:am3d="http://schemas.microsoft.com/office/drawing/2017/model3d" xmlns:o="urn:schemas-microsoft-com:office:office" xmlns:oel="http://schemas.microsoft.com/office/2019/extlst" xmlns:r="http://schemas.openxmlformats.org/officeDocument/2006/relationships" xmlns:m="http://schemas.openxmlformats.org/officeDocument/2006/math" xmlns:v="urn:schemas-microsoft-com:vml" xmlns:wp14="http://schemas.microsoft.com/office/word/2010/wordprocessingDrawing" xmlns:wp="http://schemas.openxmlformats.org/drawingml/2006/wordprocessingDrawing" xmlns:w10="urn:schemas-microsoft-com:office:word" xmlns:w="http://schemas.openxmlformats.org/wordprocessingml/2006/main" xmlns:w14="http://schemas.microsoft.com/office/word/2010/wordml" xmlns:w15="http://schemas.microsoft.com/office/word/2012/wordml" xmlns:w16cex="http://schemas.microsoft.com/office/word/2018/wordml/cex" xmlns:w16cid="http://schemas.microsoft.com/office/word/2016/wordml/cid" xmlns:w16="http://schemas.microsoft.com/office/word/2018/wordml" xmlns:w16du="http://schemas.microsoft.com/office/word/2023/wordml/word16du" xmlns:w16sdtdh="http://schemas.microsoft.com/office/word/2020/wordml/sdtdatahash" xmlns:w16se="http://schemas.microsoft.com/office/word/2015/wordml/symex" xmlns:wpg="http://schemas.microsoft.com/office/word/2010/wordprocessingGroup" xmlns:wpi="http://schemas.microsoft.com/office/word/2010/wordprocessingInk" xmlns:wne="http://schemas.microsoft.com/office/word/2006/wordml" xmlns:wps="http://schemas.microsoft.com/office/word/2010/wordprocessingShape" mc:Ignorable="w14 w15 w16se w16cid w16 w16cex w16sdtdh wp14">
+<w:footnotes xmlns:wpc="http://schemas.microsoft.com/office/word/2010/wordprocessingCanvas" xmlns:mc="http://schemas.openxmlformats.org/markup-compatibility/2006" xmlns:o="urn:schemas-microsoft-com:office:office" xmlns:r="http://schemas.openxmlformats.org/officeDocument/2006/relationships" xmlns:m="http://schemas.openxmlformats.org/officeDocument/2006/math" xmlns:v="urn:schemas-microsoft-com:vml" xmlns:wp14="http://schemas.microsoft.com/office/word/2010/wordprocessingDrawing" xmlns:wp="http://schemas.openxmlformats.org/drawingml/2006/wordprocessingDrawing" xmlns:w10="urn:schemas-microsoft-com:office:word" xmlns:w="http://schemas.openxmlformats.org/wordprocessingml/2006/main" xmlns:w14="http://schemas.microsoft.com/office/word/2010/wordml" xmlns:w15="http://schemas.microsoft.com/office/word/2012/wordml" xmlns:wpg="http://schemas.microsoft.com/office/word/2010/wordprocessingGroup" xmlns:wpi="http://schemas.microsoft.com/office/word/2010/wordprocessingInk" xmlns:wne="http://schemas.microsoft.com/office/word/2006/wordml" xmlns:wps="http://schemas.microsoft.com/office/word/2010/wordprocessingShape" mc:Ignorable="w14 w15 wp14">
   <w:footnote w:type="separator" w:id="-1">
     <w:p>
       <w:r>
@@ -1188,7 +1257,7 @@
 </file>
 
 <file path=word/header1.xml><?xml version="1.0" encoding="utf-8"?>
-<w:hdr xmlns:wpc="http://schemas.microsoft.com/office/word/2010/wordprocessingCanvas" xmlns:cx="http://schemas.microsoft.com/office/drawing/2014/chartex" xmlns:cx1="http://schemas.microsoft.com/office/drawing/2015/9/8/chartex" xmlns:cx2="http://schemas.microsoft.com/office/drawing/2015/10/21/chartex" xmlns:cx3="http://schemas.microsoft.com/office/drawing/2016/5/9/chartex" xmlns:cx4="http://schemas.microsoft.com/office/drawing/2016/5/10/chartex" xmlns:cx5="http://schemas.microsoft.com/office/drawing/2016/5/11/chartex" xmlns:cx6="http://schemas.microsoft.com/office/drawing/2016/5/12/chartex" xmlns:cx7="http://schemas.microsoft.com/office/drawing/2016/5/13/chartex" xmlns:cx8="http://schemas.microsoft.com/office/drawing/2016/5/14/chartex" xmlns:mc="http://schemas.openxmlformats.org/markup-compatibility/2006" xmlns:aink="http://schemas.microsoft.com/office/drawing/2016/ink" xmlns:am3d="http://schemas.microsoft.com/office/drawing/2017/model3d" xmlns:o="urn:schemas-microsoft-com:office:office" xmlns:oel="http://schemas.microsoft.com/office/2019/extlst" xmlns:r="http://schemas.openxmlformats.org/officeDocument/2006/relationships" xmlns:m="http://schemas.openxmlformats.org/officeDocument/2006/math" xmlns:v="urn:schemas-microsoft-com:vml" xmlns:wp14="http://schemas.microsoft.com/office/word/2010/wordprocessingDrawing" xmlns:wp="http://schemas.openxmlformats.org/drawingml/2006/wordprocessingDrawing" xmlns:w10="urn:schemas-microsoft-com:office:word" xmlns:w="http://schemas.openxmlformats.org/wordprocessingml/2006/main" xmlns:w14="http://schemas.microsoft.com/office/word/2010/wordml" xmlns:w15="http://schemas.microsoft.com/office/word/2012/wordml" xmlns:w16cex="http://schemas.microsoft.com/office/word/2018/wordml/cex" xmlns:w16cid="http://schemas.microsoft.com/office/word/2016/wordml/cid" xmlns:w16="http://schemas.microsoft.com/office/word/2018/wordml" xmlns:w16du="http://schemas.microsoft.com/office/word/2023/wordml/word16du" xmlns:w16sdtdh="http://schemas.microsoft.com/office/word/2020/wordml/sdtdatahash" xmlns:w16se="http://schemas.microsoft.com/office/word/2015/wordml/symex" xmlns:wpg="http://schemas.microsoft.com/office/word/2010/wordprocessingGroup" xmlns:wpi="http://schemas.microsoft.com/office/word/2010/wordprocessingInk" xmlns:wne="http://schemas.microsoft.com/office/word/2006/wordml" xmlns:wps="http://schemas.microsoft.com/office/word/2010/wordprocessingShape" mc:Ignorable="w14 w15 w16se w16cid w16 w16cex w16sdtdh wp14">
+<w:hdr xmlns:wpc="http://schemas.microsoft.com/office/word/2010/wordprocessingCanvas" xmlns:mc="http://schemas.openxmlformats.org/markup-compatibility/2006" xmlns:o="urn:schemas-microsoft-com:office:office" xmlns:r="http://schemas.openxmlformats.org/officeDocument/2006/relationships" xmlns:m="http://schemas.openxmlformats.org/officeDocument/2006/math" xmlns:v="urn:schemas-microsoft-com:vml" xmlns:wp14="http://schemas.microsoft.com/office/word/2010/wordprocessingDrawing" xmlns:wp="http://schemas.openxmlformats.org/drawingml/2006/wordprocessingDrawing" xmlns:w10="urn:schemas-microsoft-com:office:word" xmlns:w="http://schemas.openxmlformats.org/wordprocessingml/2006/main" xmlns:w14="http://schemas.microsoft.com/office/word/2010/wordml" xmlns:w15="http://schemas.microsoft.com/office/word/2012/wordml" xmlns:wpg="http://schemas.microsoft.com/office/word/2010/wordprocessingGroup" xmlns:wpi="http://schemas.microsoft.com/office/word/2010/wordprocessingInk" xmlns:wne="http://schemas.microsoft.com/office/word/2006/wordml" xmlns:wps="http://schemas.microsoft.com/office/word/2010/wordprocessingShape" mc:Ignorable="w14 w15 wp14">
   <w:p>
     <w:pPr>
       <w:pStyle w:val="Encabezado"/>
@@ -1198,7 +1267,7 @@
 </file>
 
 <file path=word/header2.xml><?xml version="1.0" encoding="utf-8"?>
-<w:hdr xmlns:wpc="http://schemas.microsoft.com/office/word/2010/wordprocessingCanvas" xmlns:cx="http://schemas.microsoft.com/office/drawing/2014/chartex" xmlns:cx1="http://schemas.microsoft.com/office/drawing/2015/9/8/chartex" xmlns:cx2="http://schemas.microsoft.com/office/drawing/2015/10/21/chartex" xmlns:cx3="http://schemas.microsoft.com/office/drawing/2016/5/9/chartex" xmlns:cx4="http://schemas.microsoft.com/office/drawing/2016/5/10/chartex" xmlns:cx5="http://schemas.microsoft.com/office/drawing/2016/5/11/chartex" xmlns:cx6="http://schemas.microsoft.com/office/drawing/2016/5/12/chartex" xmlns:cx7="http://schemas.microsoft.com/office/drawing/2016/5/13/chartex" xmlns:cx8="http://schemas.microsoft.com/office/drawing/2016/5/14/chartex" xmlns:mc="http://schemas.openxmlformats.org/markup-compatibility/2006" xmlns:aink="http://schemas.microsoft.com/office/drawing/2016/ink" xmlns:am3d="http://schemas.microsoft.com/office/drawing/2017/model3d" xmlns:o="urn:schemas-microsoft-com:office:office" xmlns:oel="http://schemas.microsoft.com/office/2019/extlst" xmlns:r="http://schemas.openxmlformats.org/officeDocument/2006/relationships" xmlns:m="http://schemas.openxmlformats.org/officeDocument/2006/math" xmlns:v="urn:schemas-microsoft-com:vml" xmlns:wp14="http://schemas.microsoft.com/office/word/2010/wordprocessingDrawing" xmlns:wp="http://schemas.openxmlformats.org/drawingml/2006/wordprocessingDrawing" xmlns:w10="urn:schemas-microsoft-com:office:word" xmlns:w="http://schemas.openxmlformats.org/wordprocessingml/2006/main" xmlns:w14="http://schemas.microsoft.com/office/word/2010/wordml" xmlns:w15="http://schemas.microsoft.com/office/word/2012/wordml" xmlns:w16cex="http://schemas.microsoft.com/office/word/2018/wordml/cex" xmlns:w16cid="http://schemas.microsoft.com/office/word/2016/wordml/cid" xmlns:w16="http://schemas.microsoft.com/office/word/2018/wordml" xmlns:w16du="http://schemas.microsoft.com/office/word/2023/wordml/word16du" xmlns:w16sdtdh="http://schemas.microsoft.com/office/word/2020/wordml/sdtdatahash" xmlns:w16se="http://schemas.microsoft.com/office/word/2015/wordml/symex" xmlns:wpg="http://schemas.microsoft.com/office/word/2010/wordprocessingGroup" xmlns:wpi="http://schemas.microsoft.com/office/word/2010/wordprocessingInk" xmlns:wne="http://schemas.microsoft.com/office/word/2006/wordml" xmlns:wps="http://schemas.microsoft.com/office/word/2010/wordprocessingShape" mc:Ignorable="w14 w15 w16se w16cid w16 w16cex w16sdtdh wp14">
+<w:hdr xmlns:wpc="http://schemas.microsoft.com/office/word/2010/wordprocessingCanvas" xmlns:mc="http://schemas.openxmlformats.org/markup-compatibility/2006" xmlns:o="urn:schemas-microsoft-com:office:office" xmlns:r="http://schemas.openxmlformats.org/officeDocument/2006/relationships" xmlns:m="http://schemas.openxmlformats.org/officeDocument/2006/math" xmlns:v="urn:schemas-microsoft-com:vml" xmlns:wp14="http://schemas.microsoft.com/office/word/2010/wordprocessingDrawing" xmlns:wp="http://schemas.openxmlformats.org/drawingml/2006/wordprocessingDrawing" xmlns:w10="urn:schemas-microsoft-com:office:word" xmlns:w="http://schemas.openxmlformats.org/wordprocessingml/2006/main" xmlns:w14="http://schemas.microsoft.com/office/word/2010/wordml" xmlns:w15="http://schemas.microsoft.com/office/word/2012/wordml" xmlns:wpg="http://schemas.microsoft.com/office/word/2010/wordprocessingGroup" xmlns:wpi="http://schemas.microsoft.com/office/word/2010/wordprocessingInk" xmlns:wne="http://schemas.microsoft.com/office/word/2006/wordml" xmlns:wps="http://schemas.microsoft.com/office/word/2010/wordprocessingShape" mc:Ignorable="w14 w15 wp14">
   <w:p>
     <w:pPr>
       <w:pStyle w:val="LO-normal"/>
@@ -1417,7 +1486,6 @@
                               <w:sz w:val="20"/>
                             </w:rPr>
                           </w:pPr>
-                          <w:proofErr w:type="gramStart"/>
                           <w:r>
                             <w:rPr>
                               <w:rFonts w:ascii="Gill Sans" w:eastAsia="Gill Sans" w:hAnsi="Gill Sans" w:cs="Gill Sans"/>
@@ -1426,7 +1494,6 @@
                             </w:rPr>
                             <w:t>Universidad  Veracruzana</w:t>
                           </w:r>
-                          <w:proofErr w:type="gramEnd"/>
                         </w:p>
                         <w:p>
                           <w:pPr>
@@ -1454,7 +1521,7 @@
             </wp:anchor>
           </w:drawing>
         </mc:Choice>
-        <mc:Fallback>
+        <mc:Fallback xmlns:cx="http://schemas.microsoft.com/office/drawing/2014/chartex" xmlns:cx1="http://schemas.microsoft.com/office/drawing/2015/9/8/chartex" xmlns:cx2="http://schemas.microsoft.com/office/drawing/2015/10/21/chartex" xmlns:cx3="http://schemas.microsoft.com/office/drawing/2016/5/9/chartex" xmlns:cx4="http://schemas.microsoft.com/office/drawing/2016/5/10/chartex" xmlns:cx5="http://schemas.microsoft.com/office/drawing/2016/5/11/chartex" xmlns:cx6="http://schemas.microsoft.com/office/drawing/2016/5/12/chartex" xmlns:cx7="http://schemas.microsoft.com/office/drawing/2016/5/13/chartex" xmlns:cx8="http://schemas.microsoft.com/office/drawing/2016/5/14/chartex" xmlns:aink="http://schemas.microsoft.com/office/drawing/2016/ink" xmlns:am3d="http://schemas.microsoft.com/office/drawing/2017/model3d" xmlns:oel="http://schemas.microsoft.com/office/2019/extlst" xmlns:w16cex="http://schemas.microsoft.com/office/word/2018/wordml/cex" xmlns:w16cid="http://schemas.microsoft.com/office/word/2016/wordml/cid" xmlns:w16="http://schemas.microsoft.com/office/word/2018/wordml" xmlns:w16du="http://schemas.microsoft.com/office/word/2023/wordml/word16du" xmlns:w16sdtdh="http://schemas.microsoft.com/office/word/2020/wordml/sdtdatahash" xmlns:w16se="http://schemas.microsoft.com/office/word/2015/wordml/symex">
           <w:pict>
             <v:rect w14:anchorId="27FB534C" id="Shape 5" o:spid="_x0000_s1026" style="position:absolute;left:0;text-align:left;margin-left:341.85pt;margin-top:71.65pt;width:171.75pt;height:30.55pt;z-index:251658240;visibility:visible;mso-wrap-style:square;mso-wrap-distance-left:9pt;mso-wrap-distance-top:0;mso-wrap-distance-right:9pt;mso-wrap-distance-bottom:0;mso-position-horizontal:absolute;mso-position-horizontal-relative:text;mso-position-vertical:absolute;mso-position-vertical-relative:page;v-text-anchor:top" o:gfxdata="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" filled="f" stroked="f" strokeweight="0">
               <v:textbox>
@@ -1517,7 +1584,7 @@
 </file>
 
 <file path=word/header3.xml><?xml version="1.0" encoding="utf-8"?>
-<w:hdr xmlns:wpc="http://schemas.microsoft.com/office/word/2010/wordprocessingCanvas" xmlns:cx="http://schemas.microsoft.com/office/drawing/2014/chartex" xmlns:cx1="http://schemas.microsoft.com/office/drawing/2015/9/8/chartex" xmlns:cx2="http://schemas.microsoft.com/office/drawing/2015/10/21/chartex" xmlns:cx3="http://schemas.microsoft.com/office/drawing/2016/5/9/chartex" xmlns:cx4="http://schemas.microsoft.com/office/drawing/2016/5/10/chartex" xmlns:cx5="http://schemas.microsoft.com/office/drawing/2016/5/11/chartex" xmlns:cx6="http://schemas.microsoft.com/office/drawing/2016/5/12/chartex" xmlns:cx7="http://schemas.microsoft.com/office/drawing/2016/5/13/chartex" xmlns:cx8="http://schemas.microsoft.com/office/drawing/2016/5/14/chartex" xmlns:mc="http://schemas.openxmlformats.org/markup-compatibility/2006" xmlns:aink="http://schemas.microsoft.com/office/drawing/2016/ink" xmlns:am3d="http://schemas.microsoft.com/office/drawing/2017/model3d" xmlns:o="urn:schemas-microsoft-com:office:office" xmlns:oel="http://schemas.microsoft.com/office/2019/extlst" xmlns:r="http://schemas.openxmlformats.org/officeDocument/2006/relationships" xmlns:m="http://schemas.openxmlformats.org/officeDocument/2006/math" xmlns:v="urn:schemas-microsoft-com:vml" xmlns:wp14="http://schemas.microsoft.com/office/word/2010/wordprocessingDrawing" xmlns:wp="http://schemas.openxmlformats.org/drawingml/2006/wordprocessingDrawing" xmlns:w10="urn:schemas-microsoft-com:office:word" xmlns:w="http://schemas.openxmlformats.org/wordprocessingml/2006/main" xmlns:w14="http://schemas.microsoft.com/office/word/2010/wordml" xmlns:w15="http://schemas.microsoft.com/office/word/2012/wordml" xmlns:w16cex="http://schemas.microsoft.com/office/word/2018/wordml/cex" xmlns:w16cid="http://schemas.microsoft.com/office/word/2016/wordml/cid" xmlns:w16="http://schemas.microsoft.com/office/word/2018/wordml" xmlns:w16du="http://schemas.microsoft.com/office/word/2023/wordml/word16du" xmlns:w16sdtdh="http://schemas.microsoft.com/office/word/2020/wordml/sdtdatahash" xmlns:w16se="http://schemas.microsoft.com/office/word/2015/wordml/symex" xmlns:wpg="http://schemas.microsoft.com/office/word/2010/wordprocessingGroup" xmlns:wpi="http://schemas.microsoft.com/office/word/2010/wordprocessingInk" xmlns:wne="http://schemas.microsoft.com/office/word/2006/wordml" xmlns:wps="http://schemas.microsoft.com/office/word/2010/wordprocessingShape" mc:Ignorable="w14 w15 w16se w16cid w16 w16cex w16sdtdh wp14">
+<w:hdr xmlns:wpc="http://schemas.microsoft.com/office/word/2010/wordprocessingCanvas" xmlns:mc="http://schemas.openxmlformats.org/markup-compatibility/2006" xmlns:o="urn:schemas-microsoft-com:office:office" xmlns:r="http://schemas.openxmlformats.org/officeDocument/2006/relationships" xmlns:m="http://schemas.openxmlformats.org/officeDocument/2006/math" xmlns:v="urn:schemas-microsoft-com:vml" xmlns:wp14="http://schemas.microsoft.com/office/word/2010/wordprocessingDrawing" xmlns:wp="http://schemas.openxmlformats.org/drawingml/2006/wordprocessingDrawing" xmlns:w10="urn:schemas-microsoft-com:office:word" xmlns:w="http://schemas.openxmlformats.org/wordprocessingml/2006/main" xmlns:w14="http://schemas.microsoft.com/office/word/2010/wordml" xmlns:w15="http://schemas.microsoft.com/office/word/2012/wordml" xmlns:wpg="http://schemas.microsoft.com/office/word/2010/wordprocessingGroup" xmlns:wpi="http://schemas.microsoft.com/office/word/2010/wordprocessingInk" xmlns:wne="http://schemas.microsoft.com/office/word/2006/wordml" xmlns:wps="http://schemas.microsoft.com/office/word/2010/wordprocessingShape" mc:Ignorable="w14 w15 wp14">
   <w:p>
     <w:pPr>
       <w:pStyle w:val="Encabezado"/>
@@ -1527,7 +1594,7 @@
 </file>
 
 <file path=word/styles.xml><?xml version="1.0" encoding="utf-8"?>
-<w:styles xmlns:mc="http://schemas.openxmlformats.org/markup-compatibility/2006" xmlns:r="http://schemas.openxmlformats.org/officeDocument/2006/relationships" xmlns:w="http://schemas.openxmlformats.org/wordprocessingml/2006/main" xmlns:w14="http://schemas.microsoft.com/office/word/2010/wordml" xmlns:w15="http://schemas.microsoft.com/office/word/2012/wordml" xmlns:w16cex="http://schemas.microsoft.com/office/word/2018/wordml/cex" xmlns:w16cid="http://schemas.microsoft.com/office/word/2016/wordml/cid" xmlns:w16="http://schemas.microsoft.com/office/word/2018/wordml" xmlns:w16sdtdh="http://schemas.microsoft.com/office/word/2020/wordml/sdtdatahash" xmlns:w16se="http://schemas.microsoft.com/office/word/2015/wordml/symex" mc:Ignorable="w14 w15 w16se w16cid w16 w16cex w16sdtdh">
+<w:styles xmlns:mc="http://schemas.openxmlformats.org/markup-compatibility/2006" xmlns:r="http://schemas.openxmlformats.org/officeDocument/2006/relationships" xmlns:w="http://schemas.openxmlformats.org/wordprocessingml/2006/main" xmlns:w14="http://schemas.microsoft.com/office/word/2010/wordml" xmlns:w15="http://schemas.microsoft.com/office/word/2012/wordml" mc:Ignorable="w14 w15">
   <w:docDefaults>
     <w:rPrDefault>
       <w:rPr>
@@ -1543,7 +1610,7 @@
       </w:pPr>
     </w:pPrDefault>
   </w:docDefaults>
-  <w:latentStyles w:defLockedState="0" w:defUIPriority="99" w:defSemiHidden="0" w:defUnhideWhenUsed="0" w:defQFormat="0" w:count="376">
+  <w:latentStyles w:defLockedState="0" w:defUIPriority="99" w:defSemiHidden="0" w:defUnhideWhenUsed="0" w:defQFormat="0" w:count="371">
     <w:lsdException w:name="Normal" w:uiPriority="0" w:qFormat="1"/>
     <w:lsdException w:name="heading 1" w:uiPriority="9" w:qFormat="1"/>
     <w:lsdException w:name="heading 2" w:semiHidden="1" w:uiPriority="9" w:unhideWhenUsed="1" w:qFormat="1"/>
@@ -1649,6 +1716,7 @@
     <w:lsdException w:name="HTML Sample" w:semiHidden="1" w:unhideWhenUsed="1"/>
     <w:lsdException w:name="HTML Typewriter" w:semiHidden="1" w:unhideWhenUsed="1"/>
     <w:lsdException w:name="HTML Variable" w:semiHidden="1" w:unhideWhenUsed="1"/>
+    <w:lsdException w:name="Normal Table" w:semiHidden="1" w:unhideWhenUsed="1"/>
     <w:lsdException w:name="annotation subject" w:semiHidden="1" w:unhideWhenUsed="1"/>
     <w:lsdException w:name="No List" w:semiHidden="1" w:unhideWhenUsed="1"/>
     <w:lsdException w:name="Outline List 1" w:semiHidden="1" w:unhideWhenUsed="1"/>
@@ -1691,8 +1759,11 @@
     <w:lsdException w:name="Table Contemporary" w:semiHidden="1" w:unhideWhenUsed="1"/>
     <w:lsdException w:name="Table Elegant" w:semiHidden="1" w:unhideWhenUsed="1"/>
     <w:lsdException w:name="Table Professional" w:semiHidden="1" w:unhideWhenUsed="1"/>
+    <w:lsdException w:name="Table Subtle 1" w:semiHidden="1" w:unhideWhenUsed="1"/>
     <w:lsdException w:name="Table Subtle 2" w:semiHidden="1" w:unhideWhenUsed="1"/>
     <w:lsdException w:name="Table Web 1" w:semiHidden="1" w:unhideWhenUsed="1"/>
+    <w:lsdException w:name="Table Web 2" w:semiHidden="1" w:unhideWhenUsed="1"/>
+    <w:lsdException w:name="Table Web 3" w:semiHidden="1" w:unhideWhenUsed="1"/>
     <w:lsdException w:name="Balloon Text" w:semiHidden="1" w:unhideWhenUsed="1"/>
     <w:lsdException w:name="Table Grid" w:uiPriority="39"/>
     <w:lsdException w:name="Table Theme" w:semiHidden="1" w:unhideWhenUsed="1"/>
@@ -1911,11 +1982,6 @@
     <w:lsdException w:name="List Table 5 Dark Accent 6" w:uiPriority="50"/>
     <w:lsdException w:name="List Table 6 Colorful Accent 6" w:uiPriority="51"/>
     <w:lsdException w:name="List Table 7 Colorful Accent 6" w:uiPriority="52"/>
-    <w:lsdException w:name="Mention" w:semiHidden="1" w:unhideWhenUsed="1"/>
-    <w:lsdException w:name="Smart Hyperlink" w:semiHidden="1" w:unhideWhenUsed="1"/>
-    <w:lsdException w:name="Hashtag" w:semiHidden="1" w:unhideWhenUsed="1"/>
-    <w:lsdException w:name="Unresolved Mention" w:semiHidden="1" w:unhideWhenUsed="1"/>
-    <w:lsdException w:name="Smart Link" w:semiHidden="1" w:unhideWhenUsed="1"/>
   </w:latentStyles>
   <w:style w:type="paragraph" w:default="1" w:styleId="Normal">
     <w:name w:val="Normal"/>
@@ -2115,7 +2181,7 @@
       <w:lang w:val="es-MX" w:eastAsia="es-MX"/>
     </w:rPr>
   </w:style>
-  <w:style w:type="paragraph" w:styleId="Ttulo">
+  <w:style w:type="paragraph" w:styleId="Puesto">
     <w:name w:val="Title"/>
     <w:basedOn w:val="LO-normal"/>
     <w:next w:val="Textoindependiente"/>
@@ -2274,6 +2340,7 @@
       <w:lang w:eastAsia="en-US"/>
     </w:rPr>
     <w:tblPr>
+      <w:tblInd w:w="0" w:type="dxa"/>
       <w:tblBorders>
         <w:top w:val="single" w:sz="4" w:space="0" w:color="auto"/>
         <w:left w:val="single" w:sz="4" w:space="0" w:color="auto"/>
@@ -2282,6 +2349,12 @@
         <w:insideH w:val="single" w:sz="4" w:space="0" w:color="auto"/>
         <w:insideV w:val="single" w:sz="4" w:space="0" w:color="auto"/>
       </w:tblBorders>
+      <w:tblCellMar>
+        <w:top w:w="0" w:type="dxa"/>
+        <w:left w:w="108" w:type="dxa"/>
+        <w:bottom w:w="0" w:type="dxa"/>
+        <w:right w:w="108" w:type="dxa"/>
+      </w:tblCellMar>
     </w:tblPr>
   </w:style>
 </w:styles>

</xml_diff>